<commit_message>
Tarea realizado de FD05
</commit_message>
<xml_diff>
--- a/FD05-EPIS-Informe ProyectoFinal.docx
+++ b/FD05-EPIS-Informe ProyectoFinal.docx
@@ -312,6 +312,14 @@
           <w:sz w:val="32"/>
         </w:rPr>
       </w:pPr>
+      <w:r>
+        <w:rPr>
+          <w:rFonts w:ascii="Arial"/>
+          <w:b/>
+          <w:sz w:val="32"/>
+        </w:rPr>
+        <w:t xml:space="preserve">     </w:t>
+      </w:r>
     </w:p>
     <w:p>
       <w:pPr>
@@ -500,7 +508,6 @@
         </w:rPr>
         <w:t xml:space="preserve">Docente: </w:t>
       </w:r>
-      <w:proofErr w:type="spellStart"/>
       <w:r>
         <w:rPr>
           <w:rFonts w:ascii="Arial" w:hAnsi="Arial" w:cs="Arial"/>
@@ -508,17 +515,7 @@
           <w:szCs w:val="32"/>
           <w:lang w:eastAsia="es-PE"/>
         </w:rPr>
-        <w:t>Mag</w:t>
-      </w:r>
-      <w:proofErr w:type="spellEnd"/>
-      <w:r>
-        <w:rPr>
-          <w:rFonts w:ascii="Arial" w:hAnsi="Arial" w:cs="Arial"/>
-          <w:sz w:val="32"/>
-          <w:szCs w:val="32"/>
-          <w:lang w:eastAsia="es-PE"/>
-        </w:rPr>
-        <w:t>. Patrick Cuadros Quiroga</w:t>
+        <w:t>Mag. Patrick Cuadros Quiroga</w:t>
       </w:r>
     </w:p>
     <w:p>
@@ -690,7 +687,6 @@
           <w:lang w:eastAsia="es-PE"/>
         </w:rPr>
       </w:pPr>
-      <w:proofErr w:type="spellStart"/>
       <w:r>
         <w:rPr>
           <w:rFonts w:ascii="Arial" w:hAnsi="Arial" w:cs="Arial"/>
@@ -700,19 +696,7 @@
           <w:szCs w:val="28"/>
           <w:lang w:eastAsia="es-PE"/>
         </w:rPr>
-        <w:t>Royser</w:t>
-      </w:r>
-      <w:proofErr w:type="spellEnd"/>
-      <w:r>
-        <w:rPr>
-          <w:rFonts w:ascii="Arial" w:hAnsi="Arial" w:cs="Arial"/>
-          <w:bCs/>
-          <w:iCs/>
-          <w:sz w:val="28"/>
-          <w:szCs w:val="28"/>
-          <w:lang w:eastAsia="es-PE"/>
-        </w:rPr>
-        <w:t xml:space="preserve"> Villanueva Mamani</w:t>
+        <w:t>Royser Villanueva Mamani</w:t>
       </w:r>
       <w:r>
         <w:rPr>
@@ -3776,79 +3760,7 @@
           <w:szCs w:val="24"/>
           <w:lang w:val="es-PE" w:eastAsia="es-PE"/>
         </w:rPr>
-        <w:t xml:space="preserve">La combinación de herramientas como Visual Studio </w:t>
-      </w:r>
-      <w:proofErr w:type="spellStart"/>
-      <w:r>
-        <w:rPr>
-          <w:sz w:val="24"/>
-          <w:szCs w:val="24"/>
-          <w:lang w:val="es-PE" w:eastAsia="es-PE"/>
-        </w:rPr>
-        <w:t>Code</w:t>
-      </w:r>
-      <w:proofErr w:type="spellEnd"/>
-      <w:r>
-        <w:rPr>
-          <w:sz w:val="24"/>
-          <w:szCs w:val="24"/>
-          <w:lang w:val="es-PE" w:eastAsia="es-PE"/>
-        </w:rPr>
-        <w:t xml:space="preserve">, SQL Server y </w:t>
-      </w:r>
-      <w:proofErr w:type="spellStart"/>
-      <w:r>
-        <w:rPr>
-          <w:sz w:val="24"/>
-          <w:szCs w:val="24"/>
-          <w:lang w:val="es-PE" w:eastAsia="es-PE"/>
-        </w:rPr>
-        <w:t>Power</w:t>
-      </w:r>
-      <w:proofErr w:type="spellEnd"/>
-      <w:r>
-        <w:rPr>
-          <w:sz w:val="24"/>
-          <w:szCs w:val="24"/>
-          <w:lang w:val="es-PE" w:eastAsia="es-PE"/>
-        </w:rPr>
-        <w:t xml:space="preserve"> BI ha demostrado ser efectiva en proyectos similares, al permitir el desarrollo de soluciones modulares y escalables. Visual Studio </w:t>
-      </w:r>
-      <w:proofErr w:type="spellStart"/>
-      <w:r>
-        <w:rPr>
-          <w:sz w:val="24"/>
-          <w:szCs w:val="24"/>
-          <w:lang w:val="es-PE" w:eastAsia="es-PE"/>
-        </w:rPr>
-        <w:t>Code</w:t>
-      </w:r>
-      <w:proofErr w:type="spellEnd"/>
-      <w:r>
-        <w:rPr>
-          <w:sz w:val="24"/>
-          <w:szCs w:val="24"/>
-          <w:lang w:val="es-PE" w:eastAsia="es-PE"/>
-        </w:rPr>
-        <w:t xml:space="preserve"> facilita la programación de scripts para la extracción y tratamiento de datos, mientras que SQL Server permite la estructuración y gestión eficiente de grandes volúmenes de información. Por su parte, </w:t>
-      </w:r>
-      <w:proofErr w:type="spellStart"/>
-      <w:r>
-        <w:rPr>
-          <w:sz w:val="24"/>
-          <w:szCs w:val="24"/>
-          <w:lang w:val="es-PE" w:eastAsia="es-PE"/>
-        </w:rPr>
-        <w:t>Power</w:t>
-      </w:r>
-      <w:proofErr w:type="spellEnd"/>
-      <w:r>
-        <w:rPr>
-          <w:sz w:val="24"/>
-          <w:szCs w:val="24"/>
-          <w:lang w:val="es-PE" w:eastAsia="es-PE"/>
-        </w:rPr>
-        <w:t xml:space="preserve"> BI se presenta como una solución robusta para la visualización interactiva de resultados, permitiendo a las autoridades académicas interpretar los datos de manera clara y dinámica.</w:t>
+        <w:t>La combinación de herramientas como Visual Studio Code, SQL Server y Power BI ha demostrado ser efectiva en proyectos similares, al permitir el desarrollo de soluciones modulares y escalables. Visual Studio Code facilita la programación de scripts para la extracción y tratamiento de datos, mientras que SQL Server permite la estructuración y gestión eficiente de grandes volúmenes de información. Por su parte, Power BI se presenta como una solución robusta para la visualización interactiva de resultados, permitiendo a las autoridades académicas interpretar los datos de manera clara y dinámica.</w:t>
       </w:r>
     </w:p>
     <w:p>
@@ -4036,43 +3948,7 @@
           <w:szCs w:val="24"/>
           <w:lang w:val="es-PE" w:eastAsia="es-PE"/>
         </w:rPr>
-        <w:t xml:space="preserve">Otro aspecto crítico es la ausencia de trazabilidad y seguimiento a lo largo del tiempo, lo que impide detectar tendencias profesionales, identificar necesidades emergentes del mercado o reconocer a egresados destacados. Sin una base de datos relacional sólida, alojada en motores como SQL Server, y sin </w:t>
-      </w:r>
-      <w:proofErr w:type="spellStart"/>
-      <w:r>
-        <w:rPr>
-          <w:sz w:val="24"/>
-          <w:szCs w:val="24"/>
-          <w:lang w:val="es-PE" w:eastAsia="es-PE"/>
-        </w:rPr>
-        <w:t>dashboards</w:t>
-      </w:r>
-      <w:proofErr w:type="spellEnd"/>
-      <w:r>
-        <w:rPr>
-          <w:sz w:val="24"/>
-          <w:szCs w:val="24"/>
-          <w:lang w:val="es-PE" w:eastAsia="es-PE"/>
-        </w:rPr>
-        <w:t xml:space="preserve"> dinámicos construidos con herramientas como </w:t>
-      </w:r>
-      <w:proofErr w:type="spellStart"/>
-      <w:r>
-        <w:rPr>
-          <w:sz w:val="24"/>
-          <w:szCs w:val="24"/>
-          <w:lang w:val="es-PE" w:eastAsia="es-PE"/>
-        </w:rPr>
-        <w:t>Power</w:t>
-      </w:r>
-      <w:proofErr w:type="spellEnd"/>
-      <w:r>
-        <w:rPr>
-          <w:sz w:val="24"/>
-          <w:szCs w:val="24"/>
-          <w:lang w:val="es-PE" w:eastAsia="es-PE"/>
-        </w:rPr>
-        <w:t xml:space="preserve"> BI, la información permanece fragmentada y subutilizada.</w:t>
+        <w:t>Otro aspecto crítico es la ausencia de trazabilidad y seguimiento a lo largo del tiempo, lo que impide detectar tendencias profesionales, identificar necesidades emergentes del mercado o reconocer a egresados destacados. Sin una base de datos relacional sólida, alojada en motores como SQL Server, y sin dashboards dinámicos construidos con herramientas como Power BI, la información permanece fragmentada y subutilizada.</w:t>
       </w:r>
     </w:p>
     <w:p>
@@ -4094,43 +3970,7 @@
           <w:szCs w:val="24"/>
           <w:lang w:val="es-PE" w:eastAsia="es-PE"/>
         </w:rPr>
-        <w:t xml:space="preserve">Asimismo, el uso de tecnologías modernas como Visual Studio </w:t>
-      </w:r>
-      <w:proofErr w:type="spellStart"/>
-      <w:r>
-        <w:rPr>
-          <w:sz w:val="24"/>
-          <w:szCs w:val="24"/>
-          <w:lang w:val="es-PE" w:eastAsia="es-PE"/>
-        </w:rPr>
-        <w:t>Code</w:t>
-      </w:r>
-      <w:proofErr w:type="spellEnd"/>
-      <w:r>
-        <w:rPr>
-          <w:sz w:val="24"/>
-          <w:szCs w:val="24"/>
-          <w:lang w:val="es-PE" w:eastAsia="es-PE"/>
-        </w:rPr>
-        <w:t xml:space="preserve"> para el desarrollo, SQL Server para la gestión de datos y </w:t>
-      </w:r>
-      <w:proofErr w:type="spellStart"/>
-      <w:r>
-        <w:rPr>
-          <w:sz w:val="24"/>
-          <w:szCs w:val="24"/>
-          <w:lang w:val="es-PE" w:eastAsia="es-PE"/>
-        </w:rPr>
-        <w:t>Power</w:t>
-      </w:r>
-      <w:proofErr w:type="spellEnd"/>
-      <w:r>
-        <w:rPr>
-          <w:sz w:val="24"/>
-          <w:szCs w:val="24"/>
-          <w:lang w:val="es-PE" w:eastAsia="es-PE"/>
-        </w:rPr>
-        <w:t xml:space="preserve"> BI para la visualización, aún no ha sido sistematizado dentro de un entorno académico que permita un flujo de trabajo integrado, seguro y ético. La falta de autenticación, control de accesos o almacenamiento estructurado de los datos </w:t>
+        <w:t xml:space="preserve">Asimismo, el uso de tecnologías modernas como Visual Studio Code para el desarrollo, SQL Server para la gestión de datos y Power BI para la visualización, aún no ha sido sistematizado dentro de un entorno académico que permita un flujo de trabajo integrado, seguro y ético. La falta de autenticación, control de accesos o almacenamiento estructurado de los datos </w:t>
       </w:r>
       <w:r>
         <w:rPr>
@@ -4268,15 +4108,7 @@
         <w:t>Ausencia de visualización dinámica y comprensible</w:t>
       </w:r>
       <w:r>
-        <w:t xml:space="preserve">: La institución no dispone de paneles interactivos o </w:t>
-      </w:r>
-      <w:proofErr w:type="spellStart"/>
-      <w:r>
-        <w:t>dashboards</w:t>
-      </w:r>
-      <w:proofErr w:type="spellEnd"/>
-      <w:r>
-        <w:t xml:space="preserve"> que permitan visualizar de manera clara y accesible los resultados del análisis. Esto limita el aprovechamiento estratégico de la información y reduce su utilidad en procesos de toma de decisiones académicas y administrativas.</w:t>
+        <w:t>: La institución no dispone de paneles interactivos o dashboards que permitan visualizar de manera clara y accesible los resultados del análisis. Esto limita el aprovechamiento estratégico de la información y reduce su utilidad en procesos de toma de decisiones académicas y administrativas.</w:t>
       </w:r>
     </w:p>
     <w:p>
@@ -4434,79 +4266,7 @@
           <w:szCs w:val="24"/>
           <w:lang w:val="es-PE" w:eastAsia="es-PE"/>
         </w:rPr>
-        <w:t xml:space="preserve">Este proyecto busca responder a dicha necesidad mediante el desarrollo de un sistema que combine tecnologías actuales como Visual Studio </w:t>
-      </w:r>
-      <w:proofErr w:type="spellStart"/>
-      <w:r>
-        <w:rPr>
-          <w:sz w:val="24"/>
-          <w:szCs w:val="24"/>
-          <w:lang w:val="es-PE" w:eastAsia="es-PE"/>
-        </w:rPr>
-        <w:t>Code</w:t>
-      </w:r>
-      <w:proofErr w:type="spellEnd"/>
-      <w:r>
-        <w:rPr>
-          <w:sz w:val="24"/>
-          <w:szCs w:val="24"/>
-          <w:lang w:val="es-PE" w:eastAsia="es-PE"/>
-        </w:rPr>
-        <w:t xml:space="preserve"> para el desarrollo del </w:t>
-      </w:r>
-      <w:proofErr w:type="spellStart"/>
-      <w:r>
-        <w:rPr>
-          <w:sz w:val="24"/>
-          <w:szCs w:val="24"/>
-          <w:lang w:val="es-PE" w:eastAsia="es-PE"/>
-        </w:rPr>
-        <w:t>backend</w:t>
-      </w:r>
-      <w:proofErr w:type="spellEnd"/>
-      <w:r>
-        <w:rPr>
-          <w:sz w:val="24"/>
-          <w:szCs w:val="24"/>
-          <w:lang w:val="es-PE" w:eastAsia="es-PE"/>
-        </w:rPr>
-        <w:t xml:space="preserve">, SQL Server para la estructuración de datos y </w:t>
-      </w:r>
-      <w:proofErr w:type="spellStart"/>
-      <w:r>
-        <w:rPr>
-          <w:sz w:val="24"/>
-          <w:szCs w:val="24"/>
-          <w:lang w:val="es-PE" w:eastAsia="es-PE"/>
-        </w:rPr>
-        <w:t>Power</w:t>
-      </w:r>
-      <w:proofErr w:type="spellEnd"/>
-      <w:r>
-        <w:rPr>
-          <w:sz w:val="24"/>
-          <w:szCs w:val="24"/>
-          <w:lang w:val="es-PE" w:eastAsia="es-PE"/>
-        </w:rPr>
-        <w:t xml:space="preserve"> BI para la visualización dinámica. Al integrar estas herramientas, se logra un entorno de análisis robusto, accesible y alineado con las prácticas modernas de análisis de datos, permitiendo generar </w:t>
-      </w:r>
-      <w:proofErr w:type="spellStart"/>
-      <w:r>
-        <w:rPr>
-          <w:sz w:val="24"/>
-          <w:szCs w:val="24"/>
-          <w:lang w:val="es-PE" w:eastAsia="es-PE"/>
-        </w:rPr>
-        <w:t>dashboards</w:t>
-      </w:r>
-      <w:proofErr w:type="spellEnd"/>
-      <w:r>
-        <w:rPr>
-          <w:sz w:val="24"/>
-          <w:szCs w:val="24"/>
-          <w:lang w:val="es-PE" w:eastAsia="es-PE"/>
-        </w:rPr>
-        <w:t xml:space="preserve"> interactivos que brinden a los directivos y docentes información clave para la gestión curricular y estratégica.</w:t>
+        <w:t>Este proyecto busca responder a dicha necesidad mediante el desarrollo de un sistema que combine tecnologías actuales como Visual Studio Code para el desarrollo del backend, SQL Server para la estructuración de datos y Power BI para la visualización dinámica. Al integrar estas herramientas, se logra un entorno de análisis robusto, accesible y alineado con las prácticas modernas de análisis de datos, permitiendo generar dashboards interactivos que brinden a los directivos y docentes información clave para la gestión curricular y estratégica.</w:t>
       </w:r>
     </w:p>
     <w:p>
@@ -4656,25 +4416,7 @@
           <w:szCs w:val="24"/>
           <w:lang w:val="es-PE" w:eastAsia="es-PE"/>
         </w:rPr>
-        <w:t xml:space="preserve">El sistema se centrará en la extracción automatizada de datos públicos desde perfiles de LinkedIn, empleando tecnologías de recolección de datos (web </w:t>
-      </w:r>
-      <w:proofErr w:type="spellStart"/>
-      <w:r>
-        <w:rPr>
-          <w:sz w:val="24"/>
-          <w:szCs w:val="24"/>
-          <w:lang w:val="es-PE" w:eastAsia="es-PE"/>
-        </w:rPr>
-        <w:t>scraping</w:t>
-      </w:r>
-      <w:proofErr w:type="spellEnd"/>
-      <w:r>
-        <w:rPr>
-          <w:sz w:val="24"/>
-          <w:szCs w:val="24"/>
-          <w:lang w:val="es-PE" w:eastAsia="es-PE"/>
-        </w:rPr>
-        <w:t xml:space="preserve"> supervisado) con respeto a las políticas de privacidad y uso ético de la información. Posteriormente, los datos serán organizados y almacenados en una base relacional gestionada con SQL Server, permitiendo su análisis estructurado y eficiente.</w:t>
+        <w:t>El sistema se centrará en la extracción automatizada de datos públicos desde perfiles de LinkedIn, empleando tecnologías de recolección de datos (web scraping supervisado) con respeto a las políticas de privacidad y uso ético de la información. Posteriormente, los datos serán organizados y almacenados en una base relacional gestionada con SQL Server, permitiendo su análisis estructurado y eficiente.</w:t>
       </w:r>
     </w:p>
     <w:p>
@@ -4696,43 +4438,7 @@
           <w:szCs w:val="24"/>
           <w:lang w:val="es-PE" w:eastAsia="es-PE"/>
         </w:rPr>
-        <w:t xml:space="preserve">Asimismo, el proyecto contempla el desarrollo de </w:t>
-      </w:r>
-      <w:proofErr w:type="spellStart"/>
-      <w:r>
-        <w:rPr>
-          <w:sz w:val="24"/>
-          <w:szCs w:val="24"/>
-          <w:lang w:val="es-PE" w:eastAsia="es-PE"/>
-        </w:rPr>
-        <w:t>dashboards</w:t>
-      </w:r>
-      <w:proofErr w:type="spellEnd"/>
-      <w:r>
-        <w:rPr>
-          <w:sz w:val="24"/>
-          <w:szCs w:val="24"/>
-          <w:lang w:val="es-PE" w:eastAsia="es-PE"/>
-        </w:rPr>
-        <w:t xml:space="preserve"> dinámicos e interactivos mediante </w:t>
-      </w:r>
-      <w:proofErr w:type="spellStart"/>
-      <w:r>
-        <w:rPr>
-          <w:sz w:val="24"/>
-          <w:szCs w:val="24"/>
-          <w:lang w:val="es-PE" w:eastAsia="es-PE"/>
-        </w:rPr>
-        <w:t>Power</w:t>
-      </w:r>
-      <w:proofErr w:type="spellEnd"/>
-      <w:r>
-        <w:rPr>
-          <w:sz w:val="24"/>
-          <w:szCs w:val="24"/>
-          <w:lang w:val="es-PE" w:eastAsia="es-PE"/>
-        </w:rPr>
-        <w:t xml:space="preserve"> BI, que faciliten la interpretación visual de indicadores relevantes como cargos ocupados, industrias de inserción laboral, certificaciones, habilidades más demandadas y distribución geográfica de los egresados. Estas visualizaciones estarán diseñadas para ser accesibles desde una interfaz web institucional y actualizadas periódicamente.</w:t>
+        <w:t>Asimismo, el proyecto contempla el desarrollo de dashboards dinámicos e interactivos mediante Power BI, que faciliten la interpretación visual de indicadores relevantes como cargos ocupados, industrias de inserción laboral, certificaciones, habilidades más demandadas y distribución geográfica de los egresados. Estas visualizaciones estarán diseñadas para ser accesibles desde una interfaz web institucional y actualizadas periódicamente.</w:t>
       </w:r>
     </w:p>
     <w:p>
@@ -4755,25 +4461,7 @@
           <w:lang w:val="es-PE" w:eastAsia="es-PE"/>
         </w:rPr>
         <w:lastRenderedPageBreak/>
-        <w:t xml:space="preserve">El alcance también incluye la integración de un entorno de desarrollo ágil utilizando Visual Studio </w:t>
-      </w:r>
-      <w:proofErr w:type="spellStart"/>
-      <w:r>
-        <w:rPr>
-          <w:sz w:val="24"/>
-          <w:szCs w:val="24"/>
-          <w:lang w:val="es-PE" w:eastAsia="es-PE"/>
-        </w:rPr>
-        <w:t>Code</w:t>
-      </w:r>
-      <w:proofErr w:type="spellEnd"/>
-      <w:r>
-        <w:rPr>
-          <w:sz w:val="24"/>
-          <w:szCs w:val="24"/>
-          <w:lang w:val="es-PE" w:eastAsia="es-PE"/>
-        </w:rPr>
-        <w:t>, donde se programarán los scripts de extracción, transformación y carga de datos (ETL), garantizando modularidad, escalabilidad y mantenimiento del sistema. Además, se implementarán funcionalidades de autenticación básica para limitar el acceso a los usuarios autorizados dentro del entorno institucional.</w:t>
+        <w:t>El alcance también incluye la integración de un entorno de desarrollo ágil utilizando Visual Studio Code, donde se programarán los scripts de extracción, transformación y carga de datos (ETL), garantizando modularidad, escalabilidad y mantenimiento del sistema. Además, se implementarán funcionalidades de autenticación básica para limitar el acceso a los usuarios autorizados dentro del entorno institucional.</w:t>
       </w:r>
     </w:p>
     <w:p>
@@ -5063,43 +4751,7 @@
           <w:szCs w:val="24"/>
           <w:lang w:val="es-PE" w:eastAsia="es-PE"/>
         </w:rPr>
-        <w:t xml:space="preserve">● Desarrollar </w:t>
-      </w:r>
-      <w:proofErr w:type="spellStart"/>
-      <w:r>
-        <w:rPr>
-          <w:sz w:val="24"/>
-          <w:szCs w:val="24"/>
-          <w:lang w:val="es-PE" w:eastAsia="es-PE"/>
-        </w:rPr>
-        <w:t>dashboards</w:t>
-      </w:r>
-      <w:proofErr w:type="spellEnd"/>
-      <w:r>
-        <w:rPr>
-          <w:sz w:val="24"/>
-          <w:szCs w:val="24"/>
-          <w:lang w:val="es-PE" w:eastAsia="es-PE"/>
-        </w:rPr>
-        <w:t xml:space="preserve"> interactivos en </w:t>
-      </w:r>
-      <w:proofErr w:type="spellStart"/>
-      <w:r>
-        <w:rPr>
-          <w:sz w:val="24"/>
-          <w:szCs w:val="24"/>
-          <w:lang w:val="es-PE" w:eastAsia="es-PE"/>
-        </w:rPr>
-        <w:t>Power</w:t>
-      </w:r>
-      <w:proofErr w:type="spellEnd"/>
-      <w:r>
-        <w:rPr>
-          <w:sz w:val="24"/>
-          <w:szCs w:val="24"/>
-          <w:lang w:val="es-PE" w:eastAsia="es-PE"/>
-        </w:rPr>
-        <w:t xml:space="preserve"> BI: Crear paneles visuales que permitan interpretar los datos de empleabilidad, habilidades, cargos, industrias y ubicación de los egresados, facilitando su análisis por parte de la institución.</w:t>
+        <w:t>● Desarrollar dashboards interactivos en Power BI: Crear paneles visuales que permitan interpretar los datos de empleabilidad, habilidades, cargos, industrias y ubicación de los egresados, facilitando su análisis por parte de la institución.</w:t>
       </w:r>
     </w:p>
     <w:p>
@@ -5185,71 +4837,7 @@
           <w:sz w:val="24"/>
           <w:szCs w:val="24"/>
         </w:rPr>
-        <w:t xml:space="preserve">El desarrollo del Sistema de Análisis del Perfil Profesional de los Egresados de la EPIS de la UPT en LinkedIn se fundamenta en conceptos clave como el seguimiento de egresados, el web </w:t>
-      </w:r>
-      <w:proofErr w:type="spellStart"/>
-      <w:r>
-        <w:rPr>
-          <w:sz w:val="24"/>
-          <w:szCs w:val="24"/>
-        </w:rPr>
-        <w:t>scraping</w:t>
-      </w:r>
-      <w:proofErr w:type="spellEnd"/>
-      <w:r>
-        <w:rPr>
-          <w:sz w:val="24"/>
-          <w:szCs w:val="24"/>
-        </w:rPr>
-        <w:t xml:space="preserve">, la minería de datos en redes sociales, la gestión de bases de datos y la visualización de información. El seguimiento de egresados permite evaluar el impacto de la formación académica en la vida profesional, mientras que técnicas como el web </w:t>
-      </w:r>
-      <w:proofErr w:type="spellStart"/>
-      <w:r>
-        <w:rPr>
-          <w:sz w:val="24"/>
-          <w:szCs w:val="24"/>
-        </w:rPr>
-        <w:t>scraping</w:t>
-      </w:r>
-      <w:proofErr w:type="spellEnd"/>
-      <w:r>
-        <w:rPr>
-          <w:sz w:val="24"/>
-          <w:szCs w:val="24"/>
-        </w:rPr>
-        <w:t xml:space="preserve"> facilitan la recolección automatizada de datos públicos desde plataformas como LinkedIn. Estos datos se organizan en una base relacional mediante SQL Server y se visualizan en </w:t>
-      </w:r>
-      <w:proofErr w:type="spellStart"/>
-      <w:r>
-        <w:rPr>
-          <w:sz w:val="24"/>
-          <w:szCs w:val="24"/>
-        </w:rPr>
-        <w:t>dashboards</w:t>
-      </w:r>
-      <w:proofErr w:type="spellEnd"/>
-      <w:r>
-        <w:rPr>
-          <w:sz w:val="24"/>
-          <w:szCs w:val="24"/>
-        </w:rPr>
-        <w:t xml:space="preserve"> interactivos usando </w:t>
-      </w:r>
-      <w:proofErr w:type="spellStart"/>
-      <w:r>
-        <w:rPr>
-          <w:sz w:val="24"/>
-          <w:szCs w:val="24"/>
-        </w:rPr>
-        <w:t>Power</w:t>
-      </w:r>
-      <w:proofErr w:type="spellEnd"/>
-      <w:r>
-        <w:rPr>
-          <w:sz w:val="24"/>
-          <w:szCs w:val="24"/>
-        </w:rPr>
-        <w:t xml:space="preserve"> BI, lo que permite identificar tendencias, habilidades más comunes, áreas laborales y otros indicadores relevantes. Asimismo, el sistema incorpora principios de ética digital y protección de datos para garantizar el uso responsable de la información, asegurando así la viabilidad técnica y académica del proyecto.</w:t>
+        <w:t>El desarrollo del Sistema de Análisis del Perfil Profesional de los Egresados de la EPIS de la UPT en LinkedIn se fundamenta en conceptos clave como el seguimiento de egresados, el web scraping, la minería de datos en redes sociales, la gestión de bases de datos y la visualización de información. El seguimiento de egresados permite evaluar el impacto de la formación académica en la vida profesional, mientras que técnicas como el web scraping facilitan la recolección automatizada de datos públicos desde plataformas como LinkedIn. Estos datos se organizan en una base relacional mediante SQL Server y se visualizan en dashboards interactivos usando Power BI, lo que permite identificar tendencias, habilidades más comunes, áreas laborales y otros indicadores relevantes. Asimismo, el sistema incorpora principios de ética digital y protección de datos para garantizar el uso responsable de la información, asegurando así la viabilidad técnica y académica del proyecto.</w:t>
       </w:r>
     </w:p>
     <w:p>
@@ -5378,67 +4966,19 @@
           <w:b w:val="0"/>
           <w:bCs w:val="0"/>
         </w:rPr>
-        <w:t xml:space="preserve">web </w:t>
-      </w:r>
-      <w:proofErr w:type="spellStart"/>
+        <w:t>web scraping</w:t>
+      </w:r>
+      <w:r>
+        <w:t xml:space="preserve"> supervisado, mediante bibliotecas de programación como </w:t>
+      </w:r>
       <w:r>
         <w:rPr>
           <w:rStyle w:val="Textoennegrita"/>
           <w:b w:val="0"/>
           <w:bCs w:val="0"/>
         </w:rPr>
-        <w:t>scraping</w:t>
-      </w:r>
-      <w:proofErr w:type="spellEnd"/>
-      <w:r>
-        <w:t xml:space="preserve"> supervisado, mediante bibliotecas de programación como </w:t>
-      </w:r>
-      <w:proofErr w:type="spellStart"/>
-      <w:r>
-        <w:rPr>
-          <w:rStyle w:val="Textoennegrita"/>
-          <w:b w:val="0"/>
-          <w:bCs w:val="0"/>
-        </w:rPr>
-        <w:t>BeautifulSoup</w:t>
-      </w:r>
-      <w:proofErr w:type="spellEnd"/>
-      <w:r>
-        <w:rPr>
-          <w:rStyle w:val="Textoennegrita"/>
-          <w:b w:val="0"/>
-          <w:bCs w:val="0"/>
-        </w:rPr>
-        <w:t xml:space="preserve">, </w:t>
-      </w:r>
-      <w:proofErr w:type="spellStart"/>
-      <w:r>
-        <w:rPr>
-          <w:rStyle w:val="Textoennegrita"/>
-          <w:b w:val="0"/>
-          <w:bCs w:val="0"/>
-        </w:rPr>
-        <w:t>Selenium</w:t>
-      </w:r>
-      <w:proofErr w:type="spellEnd"/>
-      <w:r>
-        <w:rPr>
-          <w:rStyle w:val="Textoennegrita"/>
-          <w:b w:val="0"/>
-          <w:bCs w:val="0"/>
-        </w:rPr>
-        <w:t xml:space="preserve"> o </w:t>
-      </w:r>
-      <w:proofErr w:type="spellStart"/>
-      <w:r>
-        <w:rPr>
-          <w:rStyle w:val="Textoennegrita"/>
-          <w:b w:val="0"/>
-          <w:bCs w:val="0"/>
-        </w:rPr>
-        <w:t>Scrapy</w:t>
-      </w:r>
-      <w:proofErr w:type="spellEnd"/>
+        <w:t>BeautifulSoup, Selenium o Scrapy</w:t>
+      </w:r>
       <w:r>
         <w:t xml:space="preserve"> en Python, que permiten extraer datos estructurados desde perfiles públicos sin alterar su integridad ni infringir políticas de uso.</w:t>
       </w:r>
@@ -5475,23 +5015,13 @@
       <w:r>
         <w:t xml:space="preserve">, lo que permite su consulta, actualización y análisis a través de estructuras relacionales. Posteriormente, se integran con plataformas de visualización como </w:t>
       </w:r>
-      <w:proofErr w:type="spellStart"/>
       <w:r>
         <w:rPr>
           <w:rStyle w:val="Textoennegrita"/>
           <w:b w:val="0"/>
           <w:bCs w:val="0"/>
         </w:rPr>
-        <w:t>Power</w:t>
-      </w:r>
-      <w:proofErr w:type="spellEnd"/>
-      <w:r>
-        <w:rPr>
-          <w:rStyle w:val="Textoennegrita"/>
-          <w:b w:val="0"/>
-          <w:bCs w:val="0"/>
-        </w:rPr>
-        <w:t xml:space="preserve"> BI</w:t>
+        <w:t>Power BI</w:t>
       </w:r>
       <w:r>
         <w:rPr>
@@ -5501,15 +5031,7 @@
         <w:t>,</w:t>
       </w:r>
       <w:r>
-        <w:t xml:space="preserve"> donde se generan </w:t>
-      </w:r>
-      <w:proofErr w:type="spellStart"/>
-      <w:r>
-        <w:t>dashboards</w:t>
-      </w:r>
-      <w:proofErr w:type="spellEnd"/>
-      <w:r>
-        <w:t xml:space="preserve"> interactivos que facilitan la interpretación de resultados por parte de los tomadores de decisiones académicas.</w:t>
+        <w:t xml:space="preserve"> donde se generan dashboards interactivos que facilitan la interpretación de resultados por parte de los tomadores de decisiones académicas.</w:t>
       </w:r>
     </w:p>
     <w:p>
@@ -5577,25 +5099,7 @@
           <w:sz w:val="24"/>
           <w:szCs w:val="24"/>
         </w:rPr>
-        <w:t xml:space="preserve">Visualización de Datos Académicos con </w:t>
-      </w:r>
-      <w:proofErr w:type="spellStart"/>
-      <w:r>
-        <w:rPr>
-          <w:b/>
-          <w:sz w:val="24"/>
-          <w:szCs w:val="24"/>
-        </w:rPr>
-        <w:t>Power</w:t>
-      </w:r>
-      <w:proofErr w:type="spellEnd"/>
-      <w:r>
-        <w:rPr>
-          <w:b/>
-          <w:sz w:val="24"/>
-          <w:szCs w:val="24"/>
-        </w:rPr>
-        <w:t xml:space="preserve"> BI</w:t>
+        <w:t>Visualización de Datos Académicos con Power BI</w:t>
       </w:r>
     </w:p>
     <w:p>
@@ -5608,34 +5112,16 @@
       <w:r>
         <w:t xml:space="preserve">La visualización de datos desempeña un rol esencial en la transformación de información compleja en conocimiento accesible y comprensible para la toma de decisiones académicas. En el contexto del análisis de perfiles profesionales de egresados, herramientas como </w:t>
       </w:r>
-      <w:proofErr w:type="spellStart"/>
       <w:r>
         <w:rPr>
           <w:rStyle w:val="Textoennegrita"/>
           <w:b w:val="0"/>
           <w:bCs w:val="0"/>
         </w:rPr>
-        <w:t>Power</w:t>
-      </w:r>
-      <w:proofErr w:type="spellEnd"/>
-      <w:r>
-        <w:rPr>
-          <w:rStyle w:val="Textoennegrita"/>
-          <w:b w:val="0"/>
-          <w:bCs w:val="0"/>
-        </w:rPr>
-        <w:t xml:space="preserve"> BI</w:t>
-      </w:r>
-      <w:r>
-        <w:t xml:space="preserve"> permiten representar grandes volúmenes de datos de manera interactiva, clara y dinámica, facilitando su interpretación por parte de directivos, docentes y comités curriculares. A través de </w:t>
-      </w:r>
-      <w:proofErr w:type="spellStart"/>
-      <w:r>
-        <w:t>dashboards</w:t>
-      </w:r>
-      <w:proofErr w:type="spellEnd"/>
-      <w:r>
-        <w:t xml:space="preserve"> personalizados, es posible identificar patrones como sectores laborales predominantes, habilidades más comunes, cargos más frecuentes y ubicación geográfica de los egresados.</w:t>
+        <w:t>Power BI</w:t>
+      </w:r>
+      <w:r>
+        <w:t xml:space="preserve"> permiten representar grandes volúmenes de datos de manera interactiva, clara y dinámica, facilitando su interpretación por parte de directivos, docentes y comités curriculares. A través de dashboards personalizados, es posible identificar patrones como sectores laborales predominantes, habilidades más comunes, cargos más frecuentes y ubicación geográfica de los egresados.</w:t>
       </w:r>
     </w:p>
     <w:p>
@@ -5645,13 +5131,8 @@
         <w:ind w:left="427"/>
         <w:jc w:val="both"/>
       </w:pPr>
-      <w:proofErr w:type="spellStart"/>
-      <w:r>
-        <w:t>Power</w:t>
-      </w:r>
-      <w:proofErr w:type="spellEnd"/>
-      <w:r>
-        <w:t xml:space="preserve"> BI permite la conexión directa con bases de datos como SQL Server, lo que posibilita la actualización periódica de los informes y garantiza la coherencia entre los datos almacenados y los visualizados. Además, su capacidad para aplicar filtros, segmentar información y generar gráficos comparativos proporciona una visión integral del desempeño profesional de los egresados, alineada con los objetivos de calidad educativa y mejora continua.</w:t>
+      <w:r>
+        <w:t>Power BI permite la conexión directa con bases de datos como SQL Server, lo que posibilita la actualización periódica de los informes y garantiza la coherencia entre los datos almacenados y los visualizados. Además, su capacidad para aplicar filtros, segmentar información y generar gráficos comparativos proporciona una visión integral del desempeño profesional de los egresados, alineada con los objetivos de calidad educativa y mejora continua.</w:t>
       </w:r>
     </w:p>
     <w:p>
@@ -5673,15 +5154,7 @@
         <w:t>democratización del análisis de datos</w:t>
       </w:r>
       <w:r>
-        <w:t xml:space="preserve"> dentro de la institución, ya que su interfaz amigable permite que usuarios no especializados en programación puedan interactuar con los resultados y extraer conclusiones relevantes. En este sentido, </w:t>
-      </w:r>
-      <w:proofErr w:type="spellStart"/>
-      <w:r>
-        <w:t>Power</w:t>
-      </w:r>
-      <w:proofErr w:type="spellEnd"/>
-      <w:r>
-        <w:t xml:space="preserve"> BI no solo es un instrumento técnico, sino también una vía para fomentar una cultura organizacional orientada a la toma de decisiones basadas en evidencia.</w:t>
+        <w:t xml:space="preserve"> dentro de la institución, ya que su interfaz amigable permite que usuarios no especializados en programación puedan interactuar con los resultados y extraer conclusiones relevantes. En este sentido, Power BI no solo es un instrumento técnico, sino también una vía para fomentar una cultura organizacional orientada a la toma de decisiones basadas en evidencia.</w:t>
       </w:r>
     </w:p>
     <w:p>
@@ -5843,15 +5316,7 @@
         <w:t>usuarios</w:t>
       </w:r>
       <w:r>
-        <w:t xml:space="preserve"> y registro de actividades para garantizar que la información extraída y almacenada sea utilizada únicamente por personal autorizado dentro de la institución. También se promueve la transparencia del proceso mediante la inclusión de </w:t>
-      </w:r>
-      <w:proofErr w:type="spellStart"/>
-      <w:r>
-        <w:t>disclaimers</w:t>
-      </w:r>
-      <w:proofErr w:type="spellEnd"/>
-      <w:r>
-        <w:t xml:space="preserve"> institucionales que informen sobre el propósito y uso de los datos recolectados.</w:t>
+        <w:t xml:space="preserve"> y registro de actividades para garantizar que la información extraída y almacenada sea utilizada únicamente por personal autorizado dentro de la institución. También se promueve la transparencia del proceso mediante la inclusión de disclaimers institucionales que informen sobre el propósito y uso de los datos recolectados.</w:t>
       </w:r>
     </w:p>
     <w:p>
@@ -6279,23 +5744,7 @@
                 <w:sz w:val="24"/>
                 <w:szCs w:val="24"/>
               </w:rPr>
-              <w:t xml:space="preserve">En el </w:t>
-            </w:r>
-            <w:proofErr w:type="spellStart"/>
-            <w:r>
-              <w:rPr>
-                <w:sz w:val="24"/>
-                <w:szCs w:val="24"/>
-              </w:rPr>
-              <w:t>backend</w:t>
-            </w:r>
-            <w:proofErr w:type="spellEnd"/>
-            <w:r>
-              <w:rPr>
-                <w:sz w:val="24"/>
-                <w:szCs w:val="24"/>
-              </w:rPr>
-              <w:t xml:space="preserve">, se ha utilizado </w:t>
+              <w:t xml:space="preserve">En el backend, se ha utilizado </w:t>
             </w:r>
             <w:r>
               <w:rPr>
@@ -6314,7 +5763,6 @@
               </w:rPr>
               <w:t xml:space="preserve">, aprovechando su ecosistema de bibliotecas como </w:t>
             </w:r>
-            <w:proofErr w:type="spellStart"/>
             <w:r>
               <w:rPr>
                 <w:rStyle w:val="Textoennegrita"/>
@@ -6325,7 +5773,6 @@
               </w:rPr>
               <w:t>BeautifulSoup</w:t>
             </w:r>
-            <w:proofErr w:type="spellEnd"/>
             <w:r>
               <w:rPr>
                 <w:rStyle w:val="Textoennegrita"/>
@@ -6334,7 +5781,6 @@
               </w:rPr>
               <w:t xml:space="preserve"> y </w:t>
             </w:r>
-            <w:proofErr w:type="spellStart"/>
             <w:r>
               <w:rPr>
                 <w:rStyle w:val="Textoennegrita"/>
@@ -6345,29 +5791,12 @@
               </w:rPr>
               <w:t>Selenium</w:t>
             </w:r>
-            <w:proofErr w:type="spellEnd"/>
-            <w:r>
-              <w:rPr>
-                <w:sz w:val="24"/>
-                <w:szCs w:val="24"/>
-              </w:rPr>
-              <w:t xml:space="preserve"> para realizar web </w:t>
-            </w:r>
-            <w:proofErr w:type="spellStart"/>
-            <w:r>
-              <w:rPr>
-                <w:sz w:val="24"/>
-                <w:szCs w:val="24"/>
-              </w:rPr>
-              <w:t>scraping</w:t>
-            </w:r>
-            <w:proofErr w:type="spellEnd"/>
-            <w:r>
-              <w:rPr>
-                <w:sz w:val="24"/>
-                <w:szCs w:val="24"/>
-              </w:rPr>
-              <w:t xml:space="preserve"> supervisado desde perfiles públicos de LinkedIn, respetando sus términos de uso. La lógica del sistema se basa en scripts diseñados para extraer información relevante como puestos laborales, habilidades, certificaciones, empresas e historial académico de los egresados.</w:t>
+            <w:r>
+              <w:rPr>
+                <w:sz w:val="24"/>
+                <w:szCs w:val="24"/>
+              </w:rPr>
+              <w:t xml:space="preserve"> para realizar web scraping supervisado desde perfiles públicos de LinkedIn, respetando sus términos de uso. La lógica del sistema se basa en scripts diseñados para extraer información relevante como puestos laborales, habilidades, certificaciones, empresas e historial académico de los egresados.</w:t>
             </w:r>
           </w:p>
           <w:p>
@@ -6459,7 +5888,6 @@
               </w:rPr>
               <w:t xml:space="preserve">, que permite organizar la información por egresado, periodo, sector laboral, ubicación geográfica y nivel profesional. La conexión entre Python y SQL Server se realiza mediante </w:t>
             </w:r>
-            <w:proofErr w:type="spellStart"/>
             <w:r>
               <w:rPr>
                 <w:rStyle w:val="Textoennegrita"/>
@@ -6470,7 +5898,6 @@
               </w:rPr>
               <w:t>pyodbc</w:t>
             </w:r>
-            <w:proofErr w:type="spellEnd"/>
             <w:r>
               <w:rPr>
                 <w:sz w:val="24"/>
@@ -6522,7 +5949,6 @@
               </w:rPr>
               <w:t xml:space="preserve">Para la visualización de la información, se utiliza </w:t>
             </w:r>
-            <w:proofErr w:type="spellStart"/>
             <w:r>
               <w:rPr>
                 <w:rStyle w:val="Textoennegrita"/>
@@ -6531,41 +5957,14 @@
                 <w:sz w:val="24"/>
                 <w:szCs w:val="24"/>
               </w:rPr>
-              <w:t>Power</w:t>
-            </w:r>
-            <w:proofErr w:type="spellEnd"/>
-            <w:r>
-              <w:rPr>
-                <w:rStyle w:val="Textoennegrita"/>
-                <w:b w:val="0"/>
-                <w:bCs w:val="0"/>
-                <w:sz w:val="24"/>
-                <w:szCs w:val="24"/>
-              </w:rPr>
-              <w:t xml:space="preserve"> BI</w:t>
-            </w:r>
-            <w:r>
-              <w:rPr>
-                <w:sz w:val="24"/>
-                <w:szCs w:val="24"/>
-              </w:rPr>
-              <w:t xml:space="preserve">, una herramienta de inteligencia empresarial que permite construir </w:t>
-            </w:r>
-            <w:proofErr w:type="spellStart"/>
-            <w:r>
-              <w:rPr>
-                <w:sz w:val="24"/>
-                <w:szCs w:val="24"/>
-              </w:rPr>
-              <w:t>dashboards</w:t>
-            </w:r>
-            <w:proofErr w:type="spellEnd"/>
-            <w:r>
-              <w:rPr>
-                <w:sz w:val="24"/>
-                <w:szCs w:val="24"/>
-              </w:rPr>
-              <w:t xml:space="preserve"> interactivos donde se muestran indicadores clave como cargos frecuentes, industrias más comunes, habilidades predominantes y distribución geográfica. Estos reportes están diseñados para ser fácilmente interpretables por directivos, comités académicos y personal administrativo.</w:t>
+              <w:t>Power BI</w:t>
+            </w:r>
+            <w:r>
+              <w:rPr>
+                <w:sz w:val="24"/>
+                <w:szCs w:val="24"/>
+              </w:rPr>
+              <w:t>, una herramienta de inteligencia empresarial que permite construir dashboards interactivos donde se muestran indicadores clave como cargos frecuentes, industrias más comunes, habilidades predominantes y distribución geográfica. Estos reportes están diseñados para ser fácilmente interpretables por directivos, comités académicos y personal administrativo.</w:t>
             </w:r>
           </w:p>
           <w:p>
@@ -6619,42 +6018,14 @@
                 <w:sz w:val="24"/>
                 <w:szCs w:val="24"/>
               </w:rPr>
-              <w:t xml:space="preserve">Visual Studio </w:t>
-            </w:r>
-            <w:proofErr w:type="spellStart"/>
-            <w:r>
-              <w:rPr>
-                <w:rStyle w:val="Textoennegrita"/>
-                <w:b w:val="0"/>
-                <w:bCs w:val="0"/>
-                <w:sz w:val="24"/>
-                <w:szCs w:val="24"/>
-              </w:rPr>
-              <w:t>Code</w:t>
-            </w:r>
-            <w:proofErr w:type="spellEnd"/>
-            <w:r>
-              <w:rPr>
-                <w:sz w:val="24"/>
-                <w:szCs w:val="24"/>
-              </w:rPr>
-              <w:t xml:space="preserve">, que facilita la organización del proyecto, integración con control de versiones (Git) y acceso a extensiones especializadas en </w:t>
-            </w:r>
-            <w:proofErr w:type="spellStart"/>
-            <w:r>
-              <w:rPr>
-                <w:sz w:val="24"/>
-                <w:szCs w:val="24"/>
-              </w:rPr>
-              <w:t>scraping</w:t>
-            </w:r>
-            <w:proofErr w:type="spellEnd"/>
-            <w:r>
-              <w:rPr>
-                <w:sz w:val="24"/>
-                <w:szCs w:val="24"/>
-              </w:rPr>
-              <w:t>, análisis de datos y conexión con servicios en la nube.</w:t>
+              <w:t>Visual Studio Code</w:t>
+            </w:r>
+            <w:r>
+              <w:rPr>
+                <w:sz w:val="24"/>
+                <w:szCs w:val="24"/>
+              </w:rPr>
+              <w:t>, que facilita la organización del proyecto, integración con control de versiones (Git) y acceso a extensiones especializadas en scraping, análisis de datos y conexión con servicios en la nube.</w:t>
             </w:r>
           </w:p>
           <w:p>
@@ -6809,7 +6180,6 @@
               </w:rPr>
               <w:t xml:space="preserve">, que ofrece escalabilidad, seguridad y alta disponibilidad. Se contempla el uso de herramientas de automatización como </w:t>
             </w:r>
-            <w:proofErr w:type="spellStart"/>
             <w:r>
               <w:rPr>
                 <w:rStyle w:val="Textoennegrita"/>
@@ -6820,7 +6190,6 @@
               </w:rPr>
               <w:t>Terraform</w:t>
             </w:r>
-            <w:proofErr w:type="spellEnd"/>
             <w:r>
               <w:rPr>
                 <w:sz w:val="24"/>
@@ -6961,15 +6330,7 @@
         <w:jc w:val="both"/>
       </w:pPr>
       <w:r>
-        <w:t xml:space="preserve">La factibilidad económica del sistema se fundamenta en un análisis detallado de los costos asociados al desarrollo, implementación y mantenimiento de una plataforma que automatice el análisis de perfiles profesionales de egresados desde LinkedIn. Este análisis incluye aspectos como el uso de licencias de software (por ejemplo, </w:t>
-      </w:r>
-      <w:proofErr w:type="spellStart"/>
-      <w:r>
-        <w:t>Power</w:t>
-      </w:r>
-      <w:proofErr w:type="spellEnd"/>
-      <w:r>
-        <w:t xml:space="preserve"> BI Pro en caso de requerirse funciones avanzadas), la posible suscripción a servicios en la nube (como Azure para el alojamiento del sistema), y la inversión en capacitación básica para los usuarios encargados del análisis y visualización de los datos. También se contemplan costos operativos mínimos relacionados con actualizaciones periódicas y mantenimiento técnico del sistema.</w:t>
+        <w:t>La factibilidad económica del sistema se fundamenta en un análisis detallado de los costos asociados al desarrollo, implementación y mantenimiento de una plataforma que automatice el análisis de perfiles profesionales de egresados desde LinkedIn. Este análisis incluye aspectos como el uso de licencias de software (por ejemplo, Power BI Pro en caso de requerirse funciones avanzadas), la posible suscripción a servicios en la nube (como Azure para el alojamiento del sistema), y la inversión en capacitación básica para los usuarios encargados del análisis y visualización de los datos. También se contemplan costos operativos mínimos relacionados con actualizaciones periódicas y mantenimiento técnico del sistema.</w:t>
       </w:r>
     </w:p>
     <w:p>
@@ -7225,37 +6586,12 @@
                 <w:szCs w:val="24"/>
               </w:rPr>
             </w:pPr>
-            <w:proofErr w:type="spellStart"/>
-            <w:r>
-              <w:rPr>
-                <w:sz w:val="24"/>
-                <w:szCs w:val="24"/>
-              </w:rPr>
-              <w:t>Power</w:t>
-            </w:r>
-            <w:proofErr w:type="spellEnd"/>
-            <w:r>
-              <w:rPr>
-                <w:sz w:val="24"/>
-                <w:szCs w:val="24"/>
-              </w:rPr>
-              <w:t xml:space="preserve"> BI permitirá a los usuarios interpretar fácilmente los datos obtenidos a través de </w:t>
-            </w:r>
-            <w:proofErr w:type="spellStart"/>
-            <w:r>
-              <w:rPr>
-                <w:sz w:val="24"/>
-                <w:szCs w:val="24"/>
-              </w:rPr>
-              <w:t>dashboards</w:t>
-            </w:r>
-            <w:proofErr w:type="spellEnd"/>
-            <w:r>
-              <w:rPr>
-                <w:sz w:val="24"/>
-                <w:szCs w:val="24"/>
-              </w:rPr>
-              <w:t xml:space="preserve"> interactivos.</w:t>
+            <w:r>
+              <w:rPr>
+                <w:sz w:val="24"/>
+                <w:szCs w:val="24"/>
+              </w:rPr>
+              <w:t>Power BI permitirá a los usuarios interpretar fácilmente los datos obtenidos a través de dashboards interactivos.</w:t>
             </w:r>
           </w:p>
         </w:tc>
@@ -7501,21 +6837,12 @@
           <w:szCs w:val="24"/>
         </w:rPr>
       </w:pPr>
-      <w:proofErr w:type="gramStart"/>
-      <w:r>
-        <w:rPr>
-          <w:sz w:val="24"/>
-          <w:szCs w:val="24"/>
-        </w:rPr>
-        <w:t>Principales regulaciones a considerar</w:t>
-      </w:r>
-      <w:proofErr w:type="gramEnd"/>
-      <w:r>
-        <w:rPr>
-          <w:sz w:val="24"/>
-          <w:szCs w:val="24"/>
-        </w:rPr>
-        <w:t>:</w:t>
+      <w:r>
+        <w:rPr>
+          <w:sz w:val="24"/>
+          <w:szCs w:val="24"/>
+        </w:rPr>
+        <w:t>Principales regulaciones a considerar:</w:t>
       </w:r>
     </w:p>
     <w:p>
@@ -7637,23 +6964,7 @@
                 <w:sz w:val="24"/>
                 <w:szCs w:val="24"/>
               </w:rPr>
-              <w:t xml:space="preserve">El sistema respetará los términos de uso de LinkedIn, realizando solo </w:t>
-            </w:r>
-            <w:proofErr w:type="spellStart"/>
-            <w:r>
-              <w:rPr>
-                <w:sz w:val="24"/>
-                <w:szCs w:val="24"/>
-              </w:rPr>
-              <w:t>scraping</w:t>
-            </w:r>
-            <w:proofErr w:type="spellEnd"/>
-            <w:r>
-              <w:rPr>
-                <w:sz w:val="24"/>
-                <w:szCs w:val="24"/>
-              </w:rPr>
-              <w:t xml:space="preserve"> de datos públicos y visibles sin vulnerar barreras técnicas ni acceder a información privada.</w:t>
+              <w:t>El sistema respetará los términos de uso de LinkedIn, realizando solo scraping de datos públicos y visibles sin vulnerar barreras técnicas ni acceder a información privada.</w:t>
             </w:r>
           </w:p>
           <w:p>
@@ -8465,23 +7776,7 @@
                 <w:sz w:val="24"/>
                 <w:szCs w:val="24"/>
               </w:rPr>
-              <w:t xml:space="preserve">Al permitir el acceso remoto a </w:t>
-            </w:r>
-            <w:proofErr w:type="spellStart"/>
-            <w:r>
-              <w:rPr>
-                <w:sz w:val="24"/>
-                <w:szCs w:val="24"/>
-              </w:rPr>
-              <w:t>dashboards</w:t>
-            </w:r>
-            <w:proofErr w:type="spellEnd"/>
-            <w:r>
-              <w:rPr>
-                <w:sz w:val="24"/>
-                <w:szCs w:val="24"/>
-              </w:rPr>
-              <w:t xml:space="preserve"> y reportes desde cualquier lugar, se evita la movilización física para reuniones o consultas presenciales, contribuyendo a la disminución de emisiones de CO₂.</w:t>
+              <w:t>Al permitir el acceso remoto a dashboards y reportes desde cualquier lugar, se evita la movilización física para reuniones o consultas presenciales, contribuyendo a la disminución de emisiones de CO₂.</w:t>
             </w:r>
           </w:p>
         </w:tc>
@@ -8912,23 +8207,7 @@
                 <w:sz w:val="24"/>
                 <w:szCs w:val="24"/>
               </w:rPr>
-              <w:t xml:space="preserve">Extracción (E): módulos de </w:t>
-            </w:r>
-            <w:proofErr w:type="spellStart"/>
-            <w:r>
-              <w:rPr>
-                <w:sz w:val="24"/>
-                <w:szCs w:val="24"/>
-              </w:rPr>
-              <w:t>scraping</w:t>
-            </w:r>
-            <w:proofErr w:type="spellEnd"/>
-            <w:r>
-              <w:rPr>
-                <w:sz w:val="24"/>
-                <w:szCs w:val="24"/>
-              </w:rPr>
-              <w:t xml:space="preserve"> de datos públicos de LinkedIn.</w:t>
+              <w:t>Extracción (E): módulos de scraping de datos públicos de LinkedIn.</w:t>
             </w:r>
           </w:p>
           <w:p>
@@ -8967,53 +8246,12 @@
                 <w:szCs w:val="24"/>
               </w:rPr>
             </w:pPr>
-            <w:proofErr w:type="gramStart"/>
-            <w:r>
-              <w:rPr>
-                <w:sz w:val="24"/>
-                <w:szCs w:val="24"/>
-              </w:rPr>
-              <w:t>  Visualización</w:t>
-            </w:r>
-            <w:proofErr w:type="gramEnd"/>
-            <w:r>
-              <w:rPr>
-                <w:sz w:val="24"/>
-                <w:szCs w:val="24"/>
-              </w:rPr>
-              <w:t xml:space="preserve">: generación de </w:t>
-            </w:r>
-            <w:proofErr w:type="spellStart"/>
-            <w:r>
-              <w:rPr>
-                <w:sz w:val="24"/>
-                <w:szCs w:val="24"/>
-              </w:rPr>
-              <w:t>dashboards</w:t>
-            </w:r>
-            <w:proofErr w:type="spellEnd"/>
-            <w:r>
-              <w:rPr>
-                <w:sz w:val="24"/>
-                <w:szCs w:val="24"/>
-              </w:rPr>
-              <w:t xml:space="preserve"> con </w:t>
-            </w:r>
-            <w:proofErr w:type="spellStart"/>
-            <w:r>
-              <w:rPr>
-                <w:sz w:val="24"/>
-                <w:szCs w:val="24"/>
-              </w:rPr>
-              <w:t>Power</w:t>
-            </w:r>
-            <w:proofErr w:type="spellEnd"/>
-            <w:r>
-              <w:rPr>
-                <w:sz w:val="24"/>
-                <w:szCs w:val="24"/>
-              </w:rPr>
-              <w:t xml:space="preserve"> BI.</w:t>
+            <w:r>
+              <w:rPr>
+                <w:sz w:val="24"/>
+                <w:szCs w:val="24"/>
+              </w:rPr>
+              <w:t>  Visualización: generación de dashboards con Power BI.</w:t>
             </w:r>
             <w:r>
               <w:rPr>
@@ -9091,71 +8329,7 @@
                 <w:sz w:val="24"/>
                 <w:szCs w:val="24"/>
               </w:rPr>
-              <w:t xml:space="preserve">Se emplea Python para el desarrollo del </w:t>
-            </w:r>
-            <w:proofErr w:type="spellStart"/>
-            <w:r>
-              <w:rPr>
-                <w:sz w:val="24"/>
-                <w:szCs w:val="24"/>
-              </w:rPr>
-              <w:t>backend</w:t>
-            </w:r>
-            <w:proofErr w:type="spellEnd"/>
-            <w:r>
-              <w:rPr>
-                <w:sz w:val="24"/>
-                <w:szCs w:val="24"/>
-              </w:rPr>
-              <w:t xml:space="preserve">, utilizando </w:t>
-            </w:r>
-            <w:proofErr w:type="spellStart"/>
-            <w:r>
-              <w:rPr>
-                <w:sz w:val="24"/>
-                <w:szCs w:val="24"/>
-              </w:rPr>
-              <w:t>BeautifulSoup</w:t>
-            </w:r>
-            <w:proofErr w:type="spellEnd"/>
-            <w:r>
-              <w:rPr>
-                <w:sz w:val="24"/>
-                <w:szCs w:val="24"/>
-              </w:rPr>
-              <w:t xml:space="preserve"> y </w:t>
-            </w:r>
-            <w:proofErr w:type="spellStart"/>
-            <w:r>
-              <w:rPr>
-                <w:sz w:val="24"/>
-                <w:szCs w:val="24"/>
-              </w:rPr>
-              <w:t>Selenium</w:t>
-            </w:r>
-            <w:proofErr w:type="spellEnd"/>
-            <w:r>
-              <w:rPr>
-                <w:sz w:val="24"/>
-                <w:szCs w:val="24"/>
-              </w:rPr>
-              <w:t xml:space="preserve"> para el </w:t>
-            </w:r>
-            <w:proofErr w:type="spellStart"/>
-            <w:r>
-              <w:rPr>
-                <w:sz w:val="24"/>
-                <w:szCs w:val="24"/>
-              </w:rPr>
-              <w:t>scraping</w:t>
-            </w:r>
-            <w:proofErr w:type="spellEnd"/>
-            <w:r>
-              <w:rPr>
-                <w:sz w:val="24"/>
-                <w:szCs w:val="24"/>
-              </w:rPr>
-              <w:t xml:space="preserve"> de datos públicos desde perfiles de LinkedIn. Estas herramientas permiten automatizar la recolección de </w:t>
+              <w:t xml:space="preserve">Se emplea Python para el desarrollo del backend, utilizando BeautifulSoup y Selenium para el scraping de datos públicos desde perfiles de LinkedIn. Estas herramientas permiten automatizar la recolección de </w:t>
             </w:r>
             <w:r>
               <w:rPr>
@@ -9299,7 +8473,6 @@
                 <w:szCs w:val="24"/>
               </w:rPr>
             </w:pPr>
-            <w:proofErr w:type="spellStart"/>
             <w:r>
               <w:rPr>
                 <w:sz w:val="24"/>
@@ -9307,7 +8480,6 @@
               </w:rPr>
               <w:t>Pyodbc</w:t>
             </w:r>
-            <w:proofErr w:type="spellEnd"/>
           </w:p>
         </w:tc>
         <w:tc>
@@ -9328,23 +8500,7 @@
                 <w:sz w:val="24"/>
                 <w:szCs w:val="24"/>
               </w:rPr>
-              <w:t xml:space="preserve">La conexión entre Python y SQL Server se gestiona mediante el módulo </w:t>
-            </w:r>
-            <w:proofErr w:type="spellStart"/>
-            <w:r>
-              <w:rPr>
-                <w:sz w:val="24"/>
-                <w:szCs w:val="24"/>
-              </w:rPr>
-              <w:t>pyodbc</w:t>
-            </w:r>
-            <w:proofErr w:type="spellEnd"/>
-            <w:r>
-              <w:rPr>
-                <w:sz w:val="24"/>
-                <w:szCs w:val="24"/>
-              </w:rPr>
-              <w:t>, que proporciona una interfaz confiable para ejecutar operaciones CRUD (crear, leer, actualizar, eliminar) sobre la base de datos.</w:t>
+              <w:t>La conexión entre Python y SQL Server se gestiona mediante el módulo pyodbc, que proporciona una interfaz confiable para ejecutar operaciones CRUD (crear, leer, actualizar, eliminar) sobre la base de datos.</w:t>
             </w:r>
           </w:p>
         </w:tc>
@@ -9395,21 +8551,12 @@
                 <w:szCs w:val="24"/>
               </w:rPr>
             </w:pPr>
-            <w:proofErr w:type="spellStart"/>
-            <w:r>
-              <w:rPr>
-                <w:sz w:val="24"/>
-                <w:szCs w:val="24"/>
-              </w:rPr>
-              <w:t>Power</w:t>
-            </w:r>
-            <w:proofErr w:type="spellEnd"/>
-            <w:r>
-              <w:rPr>
-                <w:sz w:val="24"/>
-                <w:szCs w:val="24"/>
-              </w:rPr>
-              <w:t xml:space="preserve"> BI</w:t>
+            <w:r>
+              <w:rPr>
+                <w:sz w:val="24"/>
+                <w:szCs w:val="24"/>
+              </w:rPr>
+              <w:t>Power BI</w:t>
             </w:r>
           </w:p>
         </w:tc>
@@ -9431,39 +8578,7 @@
                 <w:sz w:val="24"/>
                 <w:szCs w:val="24"/>
               </w:rPr>
-              <w:t xml:space="preserve">Para la visualización, se emplea </w:t>
-            </w:r>
-            <w:proofErr w:type="spellStart"/>
-            <w:r>
-              <w:rPr>
-                <w:sz w:val="24"/>
-                <w:szCs w:val="24"/>
-              </w:rPr>
-              <w:t>Power</w:t>
-            </w:r>
-            <w:proofErr w:type="spellEnd"/>
-            <w:r>
-              <w:rPr>
-                <w:sz w:val="24"/>
-                <w:szCs w:val="24"/>
-              </w:rPr>
-              <w:t xml:space="preserve"> BI, herramienta que permite construir </w:t>
-            </w:r>
-            <w:proofErr w:type="spellStart"/>
-            <w:r>
-              <w:rPr>
-                <w:sz w:val="24"/>
-                <w:szCs w:val="24"/>
-              </w:rPr>
-              <w:t>dashboards</w:t>
-            </w:r>
-            <w:proofErr w:type="spellEnd"/>
-            <w:r>
-              <w:rPr>
-                <w:sz w:val="24"/>
-                <w:szCs w:val="24"/>
-              </w:rPr>
-              <w:t xml:space="preserve"> interactivos con filtros, mapas, gráficos dinámicos y segmentación de datos. Esto permite a los usuarios académicos interpretar con facilidad los resultados del análisis profesional de los egresados.</w:t>
+              <w:t>Para la visualización, se emplea Power BI, herramienta que permite construir dashboards interactivos con filtros, mapas, gráficos dinámicos y segmentación de datos. Esto permite a los usuarios académicos interpretar con facilidad los resultados del análisis profesional de los egresados.</w:t>
             </w:r>
           </w:p>
         </w:tc>
@@ -9541,23 +8656,7 @@
                 <w:sz w:val="24"/>
                 <w:szCs w:val="24"/>
               </w:rPr>
-              <w:t xml:space="preserve">El desarrollo del sistema se realiza en Visual Studio </w:t>
-            </w:r>
-            <w:proofErr w:type="spellStart"/>
-            <w:r>
-              <w:rPr>
-                <w:sz w:val="24"/>
-                <w:szCs w:val="24"/>
-              </w:rPr>
-              <w:t>Code</w:t>
-            </w:r>
-            <w:proofErr w:type="spellEnd"/>
-            <w:r>
-              <w:rPr>
-                <w:sz w:val="24"/>
-                <w:szCs w:val="24"/>
-              </w:rPr>
-              <w:t>, un entorno de desarrollo ligero pero potente, que permite la integración de extensiones útiles para Python, manejo de Git, depuración y gestión de bases de datos.</w:t>
+              <w:t>El desarrollo del sistema se realiza en Visual Studio Code, un entorno de desarrollo ligero pero potente, que permite la integración de extensiones útiles para Python, manejo de Git, depuración y gestión de bases de datos.</w:t>
             </w:r>
           </w:p>
         </w:tc>
@@ -9603,39 +8702,7 @@
                 <w:sz w:val="24"/>
                 <w:szCs w:val="24"/>
               </w:rPr>
-              <w:t xml:space="preserve">Despliegue en Microsoft Azure (con SQL Server y </w:t>
-            </w:r>
-            <w:proofErr w:type="spellStart"/>
-            <w:r>
-              <w:rPr>
-                <w:sz w:val="24"/>
-                <w:szCs w:val="24"/>
-              </w:rPr>
-              <w:t>Power</w:t>
-            </w:r>
-            <w:proofErr w:type="spellEnd"/>
-            <w:r>
-              <w:rPr>
-                <w:sz w:val="24"/>
-                <w:szCs w:val="24"/>
-              </w:rPr>
-              <w:t xml:space="preserve"> BI </w:t>
-            </w:r>
-            <w:proofErr w:type="spellStart"/>
-            <w:r>
-              <w:rPr>
-                <w:sz w:val="24"/>
-                <w:szCs w:val="24"/>
-              </w:rPr>
-              <w:t>Embedded</w:t>
-            </w:r>
-            <w:proofErr w:type="spellEnd"/>
-            <w:r>
-              <w:rPr>
-                <w:sz w:val="24"/>
-                <w:szCs w:val="24"/>
-              </w:rPr>
-              <w:t>)</w:t>
+              <w:t>Despliegue en Microsoft Azure (con SQL Server y Power BI Embedded)</w:t>
             </w:r>
           </w:p>
         </w:tc>
@@ -9657,39 +8724,7 @@
                 <w:sz w:val="24"/>
                 <w:szCs w:val="24"/>
               </w:rPr>
-              <w:t xml:space="preserve">El sistema está diseñado para ser desplegado en Microsoft Azure, lo que garantiza disponibilidad, seguridad y escalabilidad. Azure facilita la integración con servicios como </w:t>
-            </w:r>
-            <w:proofErr w:type="spellStart"/>
-            <w:r>
-              <w:rPr>
-                <w:sz w:val="24"/>
-                <w:szCs w:val="24"/>
-              </w:rPr>
-              <w:t>Power</w:t>
-            </w:r>
-            <w:proofErr w:type="spellEnd"/>
-            <w:r>
-              <w:rPr>
-                <w:sz w:val="24"/>
-                <w:szCs w:val="24"/>
-              </w:rPr>
-              <w:t xml:space="preserve"> BI </w:t>
-            </w:r>
-            <w:proofErr w:type="spellStart"/>
-            <w:r>
-              <w:rPr>
-                <w:sz w:val="24"/>
-                <w:szCs w:val="24"/>
-              </w:rPr>
-              <w:t>Embedded</w:t>
-            </w:r>
-            <w:proofErr w:type="spellEnd"/>
-            <w:r>
-              <w:rPr>
-                <w:sz w:val="24"/>
-                <w:szCs w:val="24"/>
-              </w:rPr>
-              <w:t xml:space="preserve"> para ofrecer reportes en línea y accesibles desde entornos académicos protegidos. También permite el uso de automatización de tareas y actualizaciones programadas de datos.</w:t>
+              <w:t>El sistema está diseñado para ser desplegado en Microsoft Azure, lo que garantiza disponibilidad, seguridad y escalabilidad. Azure facilita la integración con servicios como Power BI Embedded para ofrecer reportes en línea y accesibles desde entornos académicos protegidos. También permite el uso de automatización de tareas y actualizaciones programadas de datos.</w:t>
             </w:r>
           </w:p>
         </w:tc>
@@ -9892,23 +8927,7 @@
                 <w:sz w:val="24"/>
                 <w:szCs w:val="24"/>
               </w:rPr>
-              <w:t xml:space="preserve">Levantamiento de Requerimientos: Se identificaron los requerimientos funcionales (extracción automatizada de datos públicos de LinkedIn, visualización dinámica en </w:t>
-            </w:r>
-            <w:proofErr w:type="spellStart"/>
-            <w:r>
-              <w:rPr>
-                <w:sz w:val="24"/>
-                <w:szCs w:val="24"/>
-              </w:rPr>
-              <w:t>dashboards</w:t>
-            </w:r>
-            <w:proofErr w:type="spellEnd"/>
-            <w:r>
-              <w:rPr>
-                <w:sz w:val="24"/>
-                <w:szCs w:val="24"/>
-              </w:rPr>
-              <w:t>, almacenamiento estructurado en SQL Server) y no funcionales (seguridad, rendimiento, usabilidad).</w:t>
+              <w:t>Levantamiento de Requerimientos: Se identificaron los requerimientos funcionales (extracción automatizada de datos públicos de LinkedIn, visualización dinámica en dashboards, almacenamiento estructurado en SQL Server) y no funcionales (seguridad, rendimiento, usabilidad).</w:t>
             </w:r>
           </w:p>
         </w:tc>
@@ -9933,23 +8952,7 @@
                 <w:szCs w:val="24"/>
               </w:rPr>
               <w:lastRenderedPageBreak/>
-              <w:t xml:space="preserve">Análisis Institucional: Se analizaron las necesidades de la EPIS respecto al seguimiento de egresados, reconociendo la ausencia de herramientas que integren </w:t>
-            </w:r>
-            <w:proofErr w:type="spellStart"/>
-            <w:r>
-              <w:rPr>
-                <w:sz w:val="24"/>
-                <w:szCs w:val="24"/>
-              </w:rPr>
-              <w:t>scraping</w:t>
-            </w:r>
-            <w:proofErr w:type="spellEnd"/>
-            <w:r>
-              <w:rPr>
-                <w:sz w:val="24"/>
-                <w:szCs w:val="24"/>
-              </w:rPr>
-              <w:t>, visualización interactiva y almacenamiento confiable de datos académicos y profesionales.</w:t>
+              <w:t>Análisis Institucional: Se analizaron las necesidades de la EPIS respecto al seguimiento de egresados, reconociendo la ausencia de herramientas que integren scraping, visualización interactiva y almacenamiento confiable de datos académicos y profesionales.</w:t>
             </w:r>
           </w:p>
         </w:tc>
@@ -10052,39 +9055,7 @@
                 <w:sz w:val="24"/>
                 <w:szCs w:val="24"/>
               </w:rPr>
-              <w:t xml:space="preserve">Diseño de </w:t>
-            </w:r>
-            <w:proofErr w:type="spellStart"/>
-            <w:r>
-              <w:rPr>
-                <w:sz w:val="24"/>
-                <w:szCs w:val="24"/>
-              </w:rPr>
-              <w:t>Dashboards</w:t>
-            </w:r>
-            <w:proofErr w:type="spellEnd"/>
-            <w:r>
-              <w:rPr>
-                <w:sz w:val="24"/>
-                <w:szCs w:val="24"/>
-              </w:rPr>
-              <w:t xml:space="preserve"> en </w:t>
-            </w:r>
-            <w:proofErr w:type="spellStart"/>
-            <w:r>
-              <w:rPr>
-                <w:sz w:val="24"/>
-                <w:szCs w:val="24"/>
-              </w:rPr>
-              <w:t>Power</w:t>
-            </w:r>
-            <w:proofErr w:type="spellEnd"/>
-            <w:r>
-              <w:rPr>
-                <w:sz w:val="24"/>
-                <w:szCs w:val="24"/>
-              </w:rPr>
-              <w:t xml:space="preserve"> BI: Se diseñaron tableros interactivos para mostrar los principales indicadores laborales: cargos, industrias, habilidades, localización geográfica y evolución temporal, con segmentación por cohorte, año de egreso y género.</w:t>
+              <w:t>Diseño de Dashboards en Power BI: Se diseñaron tableros interactivos para mostrar los principales indicadores laborales: cargos, industrias, habilidades, localización geográfica y evolución temporal, con segmentación por cohorte, año de egreso y género.</w:t>
             </w:r>
           </w:p>
         </w:tc>
@@ -10157,55 +9128,7 @@
                 <w:sz w:val="24"/>
                 <w:szCs w:val="24"/>
               </w:rPr>
-              <w:t>Módulo de Extracción (</w:t>
-            </w:r>
-            <w:proofErr w:type="spellStart"/>
-            <w:r>
-              <w:rPr>
-                <w:sz w:val="24"/>
-                <w:szCs w:val="24"/>
-              </w:rPr>
-              <w:t>Scraping</w:t>
-            </w:r>
-            <w:proofErr w:type="spellEnd"/>
-            <w:r>
-              <w:rPr>
-                <w:sz w:val="24"/>
-                <w:szCs w:val="24"/>
-              </w:rPr>
-              <w:t xml:space="preserve">): Se desarrollaron scripts en Python usando </w:t>
-            </w:r>
-            <w:proofErr w:type="spellStart"/>
-            <w:r>
-              <w:rPr>
-                <w:sz w:val="24"/>
-                <w:szCs w:val="24"/>
-              </w:rPr>
-              <w:t>Selenium</w:t>
-            </w:r>
-            <w:proofErr w:type="spellEnd"/>
-            <w:r>
-              <w:rPr>
-                <w:sz w:val="24"/>
-                <w:szCs w:val="24"/>
-              </w:rPr>
-              <w:t xml:space="preserve"> y </w:t>
-            </w:r>
-            <w:proofErr w:type="spellStart"/>
-            <w:r>
-              <w:rPr>
-                <w:sz w:val="24"/>
-                <w:szCs w:val="24"/>
-              </w:rPr>
-              <w:t>BeautifulSoup</w:t>
-            </w:r>
-            <w:proofErr w:type="spellEnd"/>
-            <w:r>
-              <w:rPr>
-                <w:sz w:val="24"/>
-                <w:szCs w:val="24"/>
-              </w:rPr>
-              <w:t xml:space="preserve"> para recolectar datos públicos de perfiles LinkedIn (limitados a lo permitido por sus políticas de uso).</w:t>
+              <w:t>Módulo de Extracción (Scraping): Se desarrollaron scripts en Python usando Selenium y BeautifulSoup para recolectar datos públicos de perfiles LinkedIn (limitados a lo permitido por sus políticas de uso).</w:t>
             </w:r>
           </w:p>
         </w:tc>
@@ -10326,23 +9249,7 @@
                 <w:sz w:val="24"/>
                 <w:szCs w:val="24"/>
               </w:rPr>
-              <w:t xml:space="preserve">Pruebas Unitarias y de Integración: Se probaron individualmente los scripts de </w:t>
-            </w:r>
-            <w:proofErr w:type="spellStart"/>
-            <w:r>
-              <w:rPr>
-                <w:sz w:val="24"/>
-                <w:szCs w:val="24"/>
-              </w:rPr>
-              <w:t>scraping</w:t>
-            </w:r>
-            <w:proofErr w:type="spellEnd"/>
-            <w:r>
-              <w:rPr>
-                <w:sz w:val="24"/>
-                <w:szCs w:val="24"/>
-              </w:rPr>
-              <w:t>, inserción en la base de datos y generación de reportes, así como la interacción conjunta de todos los módulos.</w:t>
+              <w:t>Pruebas Unitarias y de Integración: Se probaron individualmente los scripts de scraping, inserción en la base de datos y generación de reportes, así como la interacción conjunta de todos los módulos.</w:t>
             </w:r>
           </w:p>
         </w:tc>
@@ -10366,39 +9273,7 @@
                 <w:sz w:val="24"/>
                 <w:szCs w:val="24"/>
               </w:rPr>
-              <w:t xml:space="preserve">Pruebas de Visualización: Se evaluó el funcionamiento de los </w:t>
-            </w:r>
-            <w:proofErr w:type="spellStart"/>
-            <w:r>
-              <w:rPr>
-                <w:sz w:val="24"/>
-                <w:szCs w:val="24"/>
-              </w:rPr>
-              <w:t>dashboards</w:t>
-            </w:r>
-            <w:proofErr w:type="spellEnd"/>
-            <w:r>
-              <w:rPr>
-                <w:sz w:val="24"/>
-                <w:szCs w:val="24"/>
-              </w:rPr>
-              <w:t xml:space="preserve"> en </w:t>
-            </w:r>
-            <w:proofErr w:type="spellStart"/>
-            <w:r>
-              <w:rPr>
-                <w:sz w:val="24"/>
-                <w:szCs w:val="24"/>
-              </w:rPr>
-              <w:t>Power</w:t>
-            </w:r>
-            <w:proofErr w:type="spellEnd"/>
-            <w:r>
-              <w:rPr>
-                <w:sz w:val="24"/>
-                <w:szCs w:val="24"/>
-              </w:rPr>
-              <w:t xml:space="preserve"> BI en cuanto a filtros, segmentación, tiempos de respuesta y usabilidad para el público académico.</w:t>
+              <w:t>Pruebas de Visualización: Se evaluó el funcionamiento de los dashboards en Power BI en cuanto a filtros, segmentación, tiempos de respuesta y usabilidad para el público académico.</w:t>
             </w:r>
           </w:p>
         </w:tc>
@@ -10492,39 +9367,7 @@
                 <w:sz w:val="24"/>
                 <w:szCs w:val="24"/>
               </w:rPr>
-              <w:t xml:space="preserve">Implementación en Azure: El sistema se desplegó utilizando recursos en la nube de Microsoft Azure, incluyendo SQL Server y </w:t>
-            </w:r>
-            <w:proofErr w:type="spellStart"/>
-            <w:r>
-              <w:rPr>
-                <w:sz w:val="24"/>
-                <w:szCs w:val="24"/>
-              </w:rPr>
-              <w:t>Power</w:t>
-            </w:r>
-            <w:proofErr w:type="spellEnd"/>
-            <w:r>
-              <w:rPr>
-                <w:sz w:val="24"/>
-                <w:szCs w:val="24"/>
-              </w:rPr>
-              <w:t xml:space="preserve"> BI </w:t>
-            </w:r>
-            <w:proofErr w:type="spellStart"/>
-            <w:r>
-              <w:rPr>
-                <w:sz w:val="24"/>
-                <w:szCs w:val="24"/>
-              </w:rPr>
-              <w:t>Embedded</w:t>
-            </w:r>
-            <w:proofErr w:type="spellEnd"/>
-            <w:r>
-              <w:rPr>
-                <w:sz w:val="24"/>
-                <w:szCs w:val="24"/>
-              </w:rPr>
-              <w:t>, lo que garantiza alta disponibilidad, seguridad y escalabilidad institucional.</w:t>
+              <w:t>Implementación en Azure: El sistema se desplegó utilizando recursos en la nube de Microsoft Azure, incluyendo SQL Server y Power BI Embedded, lo que garantiza alta disponibilidad, seguridad y escalabilidad institucional.</w:t>
             </w:r>
           </w:p>
         </w:tc>
@@ -10548,23 +9391,7 @@
                 <w:sz w:val="24"/>
                 <w:szCs w:val="24"/>
               </w:rPr>
-              <w:t xml:space="preserve">Monitoreo de Recursos: Se configuraron métricas de uso, consumo de CPU y tiempo de ejecución de </w:t>
-            </w:r>
-            <w:proofErr w:type="spellStart"/>
-            <w:r>
-              <w:rPr>
-                <w:sz w:val="24"/>
-                <w:szCs w:val="24"/>
-              </w:rPr>
-              <w:t>scraping</w:t>
-            </w:r>
-            <w:proofErr w:type="spellEnd"/>
-            <w:r>
-              <w:rPr>
-                <w:sz w:val="24"/>
-                <w:szCs w:val="24"/>
-              </w:rPr>
-              <w:t>, para garantizar eficiencia y prevenir saturación o errores por límites de acceso.</w:t>
+              <w:t>Monitoreo de Recursos: Se configuraron métricas de uso, consumo de CPU y tiempo de ejecución de scraping, para garantizar eficiencia y prevenir saturación o errores por límites de acceso.</w:t>
             </w:r>
           </w:p>
         </w:tc>
@@ -10671,23 +9498,7 @@
                 <w:sz w:val="24"/>
                 <w:szCs w:val="24"/>
               </w:rPr>
-              <w:t xml:space="preserve">Escalabilidad del Sistema: La estructura modular permite incorporar nuevas carreras profesionales, integrar encuestas institucionales, o expandir el análisis a otras plataformas como Google </w:t>
-            </w:r>
-            <w:proofErr w:type="spellStart"/>
-            <w:r>
-              <w:rPr>
-                <w:sz w:val="24"/>
-                <w:szCs w:val="24"/>
-              </w:rPr>
-              <w:t>Scholar</w:t>
-            </w:r>
-            <w:proofErr w:type="spellEnd"/>
-            <w:r>
-              <w:rPr>
-                <w:sz w:val="24"/>
-                <w:szCs w:val="24"/>
-              </w:rPr>
-              <w:t xml:space="preserve"> o GitHub, según las necesidades de la UPT.</w:t>
+              <w:t>Escalabilidad del Sistema: La estructura modular permite incorporar nuevas carreras profesionales, integrar encuestas institucionales, o expandir el análisis a otras plataformas como Google Scholar o GitHub, según las necesidades de la UPT.</w:t>
             </w:r>
           </w:p>
         </w:tc>
@@ -11182,55 +9993,7 @@
                 <w:sz w:val="24"/>
                 <w:szCs w:val="24"/>
               </w:rPr>
-              <w:t>En esta fase se diseña la arquitectura modular del sistema, segmentada en tres componentes principales: extracción (</w:t>
-            </w:r>
-            <w:proofErr w:type="spellStart"/>
-            <w:r>
-              <w:rPr>
-                <w:sz w:val="24"/>
-                <w:szCs w:val="24"/>
-              </w:rPr>
-              <w:t>scraping</w:t>
-            </w:r>
-            <w:proofErr w:type="spellEnd"/>
-            <w:r>
-              <w:rPr>
-                <w:sz w:val="24"/>
-                <w:szCs w:val="24"/>
-              </w:rPr>
-              <w:t>), almacenamiento (base de datos SQL Server) y visualización (</w:t>
-            </w:r>
-            <w:proofErr w:type="spellStart"/>
-            <w:r>
-              <w:rPr>
-                <w:sz w:val="24"/>
-                <w:szCs w:val="24"/>
-              </w:rPr>
-              <w:t>Power</w:t>
-            </w:r>
-            <w:proofErr w:type="spellEnd"/>
-            <w:r>
-              <w:rPr>
-                <w:sz w:val="24"/>
-                <w:szCs w:val="24"/>
-              </w:rPr>
-              <w:t xml:space="preserve"> BI). Además, se elaboran los primeros bocetos de los </w:t>
-            </w:r>
-            <w:proofErr w:type="spellStart"/>
-            <w:r>
-              <w:rPr>
-                <w:sz w:val="24"/>
-                <w:szCs w:val="24"/>
-              </w:rPr>
-              <w:t>dashboards</w:t>
-            </w:r>
-            <w:proofErr w:type="spellEnd"/>
-            <w:r>
-              <w:rPr>
-                <w:sz w:val="24"/>
-                <w:szCs w:val="24"/>
-              </w:rPr>
-              <w:t xml:space="preserve"> e interfaces de consulta para los usuarios institucionales.</w:t>
+              <w:t>En esta fase se diseña la arquitectura modular del sistema, segmentada en tres componentes principales: extracción (scraping), almacenamiento (base de datos SQL Server) y visualización (Power BI). Además, se elaboran los primeros bocetos de los dashboards e interfaces de consulta para los usuarios institucionales.</w:t>
             </w:r>
           </w:p>
         </w:tc>
@@ -11336,103 +10099,7 @@
                 <w:sz w:val="24"/>
                 <w:szCs w:val="24"/>
               </w:rPr>
-              <w:t xml:space="preserve">Se desarrollan los scripts de </w:t>
-            </w:r>
-            <w:proofErr w:type="spellStart"/>
-            <w:r>
-              <w:rPr>
-                <w:sz w:val="24"/>
-                <w:szCs w:val="24"/>
-              </w:rPr>
-              <w:t>scraping</w:t>
-            </w:r>
-            <w:proofErr w:type="spellEnd"/>
-            <w:r>
-              <w:rPr>
-                <w:sz w:val="24"/>
-                <w:szCs w:val="24"/>
-              </w:rPr>
-              <w:t xml:space="preserve"> con Python (</w:t>
-            </w:r>
-            <w:proofErr w:type="spellStart"/>
-            <w:r>
-              <w:rPr>
-                <w:sz w:val="24"/>
-                <w:szCs w:val="24"/>
-              </w:rPr>
-              <w:t>BeautifulSoup</w:t>
-            </w:r>
-            <w:proofErr w:type="spellEnd"/>
-            <w:r>
-              <w:rPr>
-                <w:sz w:val="24"/>
-                <w:szCs w:val="24"/>
-              </w:rPr>
-              <w:t>/</w:t>
-            </w:r>
-            <w:proofErr w:type="spellStart"/>
-            <w:r>
-              <w:rPr>
-                <w:sz w:val="24"/>
-                <w:szCs w:val="24"/>
-              </w:rPr>
-              <w:t>Selenium</w:t>
-            </w:r>
-            <w:proofErr w:type="spellEnd"/>
-            <w:r>
-              <w:rPr>
-                <w:sz w:val="24"/>
-                <w:szCs w:val="24"/>
-              </w:rPr>
-              <w:t xml:space="preserve">), se configura la base de datos en SQL Server, y se inicia el diseño de </w:t>
-            </w:r>
-            <w:proofErr w:type="spellStart"/>
-            <w:r>
-              <w:rPr>
-                <w:sz w:val="24"/>
-                <w:szCs w:val="24"/>
-              </w:rPr>
-              <w:t>dashboards</w:t>
-            </w:r>
-            <w:proofErr w:type="spellEnd"/>
-            <w:r>
-              <w:rPr>
-                <w:sz w:val="24"/>
-                <w:szCs w:val="24"/>
-              </w:rPr>
-              <w:t xml:space="preserve"> en </w:t>
-            </w:r>
-            <w:proofErr w:type="spellStart"/>
-            <w:r>
-              <w:rPr>
-                <w:sz w:val="24"/>
-                <w:szCs w:val="24"/>
-              </w:rPr>
-              <w:t>Power</w:t>
-            </w:r>
-            <w:proofErr w:type="spellEnd"/>
-            <w:r>
-              <w:rPr>
-                <w:sz w:val="24"/>
-                <w:szCs w:val="24"/>
-              </w:rPr>
-              <w:t xml:space="preserve"> BI. Se integra la lógica de recolección y almacenamiento de datos, validando la compatibilidad entre componentes. Se estructura el entorno de desarrollo en Visual Studio </w:t>
-            </w:r>
-            <w:proofErr w:type="spellStart"/>
-            <w:r>
-              <w:rPr>
-                <w:sz w:val="24"/>
-                <w:szCs w:val="24"/>
-              </w:rPr>
-              <w:t>Code</w:t>
-            </w:r>
-            <w:proofErr w:type="spellEnd"/>
-            <w:r>
-              <w:rPr>
-                <w:sz w:val="24"/>
-                <w:szCs w:val="24"/>
-              </w:rPr>
-              <w:t xml:space="preserve"> y se organiza el flujo de datos con el patrón ETL.</w:t>
+              <w:t>Se desarrollan los scripts de scraping con Python (BeautifulSoup/Selenium), se configura la base de datos en SQL Server, y se inicia el diseño de dashboards en Power BI. Se integra la lógica de recolección y almacenamiento de datos, validando la compatibilidad entre componentes. Se estructura el entorno de desarrollo en Visual Studio Code y se organiza el flujo de datos con el patrón ETL.</w:t>
             </w:r>
           </w:p>
         </w:tc>
@@ -11538,23 +10205,7 @@
                 <w:sz w:val="24"/>
                 <w:szCs w:val="24"/>
               </w:rPr>
-              <w:t xml:space="preserve">Se realizan pruebas unitarias e integradas para verificar la correcta recolección de información, la consistencia de los datos almacenados y la funcionalidad de los </w:t>
-            </w:r>
-            <w:proofErr w:type="spellStart"/>
-            <w:r>
-              <w:rPr>
-                <w:sz w:val="24"/>
-                <w:szCs w:val="24"/>
-              </w:rPr>
-              <w:t>dashboards</w:t>
-            </w:r>
-            <w:proofErr w:type="spellEnd"/>
-            <w:r>
-              <w:rPr>
-                <w:sz w:val="24"/>
-                <w:szCs w:val="24"/>
-              </w:rPr>
-              <w:t>. Se llevan a cabo sesiones de prueba con usuarios clave (docentes o personal administrativo) para validar la usabilidad y la utilidad del sistema.</w:t>
+              <w:t>Se realizan pruebas unitarias e integradas para verificar la correcta recolección de información, la consistencia de los datos almacenados y la funcionalidad de los dashboards. Se llevan a cabo sesiones de prueba con usuarios clave (docentes o personal administrativo) para validar la usabilidad y la utilidad del sistema.</w:t>
             </w:r>
           </w:p>
         </w:tc>
@@ -11685,23 +10336,7 @@
                 <w:sz w:val="24"/>
                 <w:szCs w:val="24"/>
               </w:rPr>
-              <w:t xml:space="preserve">, integrando SQL Server y </w:t>
-            </w:r>
-            <w:proofErr w:type="spellStart"/>
-            <w:r>
-              <w:rPr>
-                <w:sz w:val="24"/>
-                <w:szCs w:val="24"/>
-              </w:rPr>
-              <w:t>Power</w:t>
-            </w:r>
-            <w:proofErr w:type="spellEnd"/>
-            <w:r>
-              <w:rPr>
-                <w:sz w:val="24"/>
-                <w:szCs w:val="24"/>
-              </w:rPr>
-              <w:t xml:space="preserve"> </w:t>
+              <w:t xml:space="preserve">, integrando SQL Server y Power </w:t>
             </w:r>
             <w:r>
               <w:rPr>
@@ -13485,47 +12120,7 @@
                 <w:szCs w:val="24"/>
                 <w:lang w:val="es-PE" w:eastAsia="es-ES"/>
               </w:rPr>
-              <w:t>Dominio web (.</w:t>
-            </w:r>
-            <w:proofErr w:type="spellStart"/>
-            <w:r>
-              <w:rPr>
-                <w:rFonts w:eastAsia="Calibri"/>
-                <w:sz w:val="24"/>
-                <w:szCs w:val="24"/>
-                <w:lang w:val="es-PE" w:eastAsia="es-ES"/>
-              </w:rPr>
-              <w:t>com</w:t>
-            </w:r>
-            <w:proofErr w:type="spellEnd"/>
-            <w:r>
-              <w:rPr>
-                <w:rFonts w:eastAsia="Calibri"/>
-                <w:sz w:val="24"/>
-                <w:szCs w:val="24"/>
-                <w:lang w:val="es-PE" w:eastAsia="es-ES"/>
-              </w:rPr>
-              <w:t xml:space="preserve"> o .</w:t>
-            </w:r>
-            <w:proofErr w:type="spellStart"/>
-            <w:r>
-              <w:rPr>
-                <w:rFonts w:eastAsia="Calibri"/>
-                <w:sz w:val="24"/>
-                <w:szCs w:val="24"/>
-                <w:lang w:val="es-PE" w:eastAsia="es-ES"/>
-              </w:rPr>
-              <w:t>org</w:t>
-            </w:r>
-            <w:proofErr w:type="spellEnd"/>
-            <w:r>
-              <w:rPr>
-                <w:rFonts w:eastAsia="Calibri"/>
-                <w:sz w:val="24"/>
-                <w:szCs w:val="24"/>
-                <w:lang w:val="es-PE" w:eastAsia="es-ES"/>
-              </w:rPr>
-              <w:t>)</w:t>
+              <w:t>Dominio web (.com o .org)</w:t>
             </w:r>
           </w:p>
         </w:tc>
@@ -13682,21 +12277,12 @@
                 <w:lang w:val="es-PE" w:eastAsia="es-ES"/>
               </w:rPr>
             </w:pPr>
-            <w:proofErr w:type="spellStart"/>
-            <w:r>
-              <w:rPr>
-                <w:sz w:val="24"/>
-                <w:szCs w:val="24"/>
-              </w:rPr>
-              <w:t>Power</w:t>
-            </w:r>
-            <w:proofErr w:type="spellEnd"/>
-            <w:r>
-              <w:rPr>
-                <w:sz w:val="24"/>
-                <w:szCs w:val="24"/>
-              </w:rPr>
-              <w:t xml:space="preserve"> BI Pro (licencia por 6 meses)</w:t>
+            <w:r>
+              <w:rPr>
+                <w:sz w:val="24"/>
+                <w:szCs w:val="24"/>
+              </w:rPr>
+              <w:t>Power BI Pro (licencia por 6 meses)</w:t>
             </w:r>
           </w:p>
         </w:tc>
@@ -14122,7 +12708,6 @@
           <w:szCs w:val="24"/>
         </w:rPr>
       </w:pPr>
-      <w:proofErr w:type="gramStart"/>
       <w:r>
         <w:rPr>
           <w:rStyle w:val="Textoennegrita"/>
@@ -14137,7 +12722,6 @@
         </w:rPr>
         <w:t>Total</w:t>
       </w:r>
-      <w:proofErr w:type="gramEnd"/>
       <w:r>
         <w:rPr>
           <w:rStyle w:val="Textoennegrita"/>
@@ -14483,7 +13067,6 @@
                 <w:szCs w:val="24"/>
               </w:rPr>
             </w:pPr>
-            <w:proofErr w:type="spellStart"/>
             <w:r>
               <w:rPr>
                 <w:rStyle w:val="CdigoHTML"/>
@@ -14493,7 +13076,6 @@
               </w:rPr>
               <w:t>azurerm_service_plan</w:t>
             </w:r>
-            <w:proofErr w:type="spellEnd"/>
           </w:p>
         </w:tc>
         <w:tc>
@@ -14511,37 +13093,12 @@
                 <w:szCs w:val="24"/>
               </w:rPr>
             </w:pPr>
-            <w:proofErr w:type="spellStart"/>
-            <w:r>
-              <w:rPr>
-                <w:sz w:val="24"/>
-                <w:szCs w:val="24"/>
-              </w:rPr>
-              <w:t>Instance</w:t>
-            </w:r>
-            <w:proofErr w:type="spellEnd"/>
-            <w:r>
-              <w:rPr>
-                <w:sz w:val="24"/>
-                <w:szCs w:val="24"/>
-              </w:rPr>
-              <w:t xml:space="preserve"> </w:t>
-            </w:r>
-            <w:proofErr w:type="spellStart"/>
-            <w:r>
-              <w:rPr>
-                <w:sz w:val="24"/>
-                <w:szCs w:val="24"/>
-              </w:rPr>
-              <w:t>usage</w:t>
-            </w:r>
-            <w:proofErr w:type="spellEnd"/>
-            <w:r>
-              <w:rPr>
-                <w:sz w:val="24"/>
-                <w:szCs w:val="24"/>
-              </w:rPr>
-              <w:t xml:space="preserve"> (B1)</w:t>
+            <w:r>
+              <w:rPr>
+                <w:sz w:val="24"/>
+                <w:szCs w:val="24"/>
+              </w:rPr>
+              <w:t>Instance usage (B1)</w:t>
             </w:r>
           </w:p>
         </w:tc>
@@ -14637,7 +13194,6 @@
                 <w:szCs w:val="24"/>
               </w:rPr>
             </w:pPr>
-            <w:proofErr w:type="spellStart"/>
             <w:r>
               <w:rPr>
                 <w:rStyle w:val="CdigoHTML"/>
@@ -14647,7 +13203,6 @@
               </w:rPr>
               <w:t>azurerm_mssql_database</w:t>
             </w:r>
-            <w:proofErr w:type="spellEnd"/>
           </w:p>
         </w:tc>
         <w:tc>
@@ -14670,23 +13225,7 @@
                 <w:sz w:val="24"/>
                 <w:szCs w:val="24"/>
               </w:rPr>
-              <w:t>Compute (</w:t>
-            </w:r>
-            <w:proofErr w:type="spellStart"/>
-            <w:r>
-              <w:rPr>
-                <w:sz w:val="24"/>
-                <w:szCs w:val="24"/>
-              </w:rPr>
-              <w:t>serverless</w:t>
-            </w:r>
-            <w:proofErr w:type="spellEnd"/>
-            <w:r>
-              <w:rPr>
-                <w:sz w:val="24"/>
-                <w:szCs w:val="24"/>
-              </w:rPr>
-              <w:t>)</w:t>
+              <w:t>Compute (serverless)</w:t>
             </w:r>
           </w:p>
         </w:tc>
@@ -14729,21 +13268,12 @@
                 <w:szCs w:val="24"/>
               </w:rPr>
             </w:pPr>
-            <w:proofErr w:type="spellStart"/>
-            <w:r>
-              <w:rPr>
-                <w:sz w:val="24"/>
-                <w:szCs w:val="24"/>
-              </w:rPr>
-              <w:t>vCore</w:t>
-            </w:r>
-            <w:proofErr w:type="spellEnd"/>
-            <w:r>
-              <w:rPr>
-                <w:sz w:val="24"/>
-                <w:szCs w:val="24"/>
-              </w:rPr>
-              <w:t>-horas</w:t>
+            <w:r>
+              <w:rPr>
+                <w:sz w:val="24"/>
+                <w:szCs w:val="24"/>
+              </w:rPr>
+              <w:t>vCore-horas</w:t>
             </w:r>
           </w:p>
         </w:tc>
@@ -14791,7 +13321,6 @@
                 <w:szCs w:val="24"/>
               </w:rPr>
             </w:pPr>
-            <w:proofErr w:type="spellStart"/>
             <w:r>
               <w:rPr>
                 <w:rStyle w:val="CdigoHTML"/>
@@ -14801,7 +13330,6 @@
               </w:rPr>
               <w:t>azurerm_mssql_database</w:t>
             </w:r>
-            <w:proofErr w:type="spellEnd"/>
           </w:p>
         </w:tc>
         <w:tc>
@@ -15228,20 +13756,8 @@
                 <w:szCs w:val="24"/>
                 <w:lang w:val="es-PE"/>
               </w:rPr>
-              <w:t xml:space="preserve">Salario mensual (S/) por 5 horas al </w:t>
-            </w:r>
-            <w:proofErr w:type="spellStart"/>
-            <w:r>
-              <w:rPr>
-                <w:b/>
-                <w:iCs/>
-                <w:sz w:val="24"/>
-                <w:szCs w:val="24"/>
-                <w:lang w:val="es-PE"/>
-              </w:rPr>
-              <w:t>dia</w:t>
-            </w:r>
-            <w:proofErr w:type="spellEnd"/>
+              <w:t>Salario mensual (S/) por 5 horas al dia</w:t>
+            </w:r>
           </w:p>
         </w:tc>
         <w:tc>
@@ -15895,31 +14411,7 @@
         <w:jc w:val="both"/>
       </w:pPr>
       <w:r>
-        <w:t xml:space="preserve">Este equipo será responsable del desarrollo del </w:t>
-      </w:r>
-      <w:proofErr w:type="spellStart"/>
-      <w:r>
-        <w:t>backend</w:t>
-      </w:r>
-      <w:proofErr w:type="spellEnd"/>
-      <w:r>
-        <w:t xml:space="preserve"> y </w:t>
-      </w:r>
-      <w:proofErr w:type="spellStart"/>
-      <w:r>
-        <w:t>frontend</w:t>
-      </w:r>
-      <w:proofErr w:type="spellEnd"/>
-      <w:r>
-        <w:t xml:space="preserve"> del sistema, el diseño de </w:t>
-      </w:r>
-      <w:proofErr w:type="spellStart"/>
-      <w:r>
-        <w:t>dashboards</w:t>
-      </w:r>
-      <w:proofErr w:type="spellEnd"/>
-      <w:r>
-        <w:t>, la recolección de datos desde LinkedIn, la implementación de la base de datos, el análisis funcional y el cumplimiento de los estándares académicos y técnicos requeridos. El costo total de personal está optimizado en función de la carga horaria y duración del proyecto, garantizando calidad y eficiencia en la ejecución.</w:t>
+        <w:t>Este equipo será responsable del desarrollo del backend y frontend del sistema, el diseño de dashboards, la recolección de datos desde LinkedIn, la implementación de la base de datos, el análisis funcional y el cumplimiento de los estándares académicos y técnicos requeridos. El costo total de personal está optimizado en función de la carga horaria y duración del proyecto, garantizando calidad y eficiencia en la ejecución.</w:t>
       </w:r>
     </w:p>
     <w:p>
@@ -17069,23 +15561,7 @@
           <w:sz w:val="24"/>
           <w:szCs w:val="24"/>
         </w:rPr>
-        <w:t xml:space="preserve">Además, el sistema incorpora funcionalidades avanzadas como la visualización de datos estadísticos mediante </w:t>
-      </w:r>
-      <w:proofErr w:type="spellStart"/>
-      <w:r>
-        <w:rPr>
-          <w:sz w:val="24"/>
-          <w:szCs w:val="24"/>
-        </w:rPr>
-        <w:t>dashboards</w:t>
-      </w:r>
-      <w:proofErr w:type="spellEnd"/>
-      <w:r>
-        <w:rPr>
-          <w:sz w:val="24"/>
-          <w:szCs w:val="24"/>
-        </w:rPr>
-        <w:t xml:space="preserve"> interactivos, categorización automática de perfiles por áreas de desempeño y generación de reportes exportables. Estas características fortalecen su utilidad para fines académicos, administrativos y estratégicos dentro de la universidad.</w:t>
+        <w:t>Además, el sistema incorpora funcionalidades avanzadas como la visualización de datos estadísticos mediante dashboards interactivos, categorización automática de perfiles por áreas de desempeño y generación de reportes exportables. Estas características fortalecen su utilidad para fines académicos, administrativos y estratégicos dentro de la universidad.</w:t>
       </w:r>
     </w:p>
     <w:p>
@@ -17259,23 +15735,7 @@
           <w:sz w:val="24"/>
           <w:szCs w:val="24"/>
         </w:rPr>
-        <w:t xml:space="preserve">, como plataformas académicas o bases de datos institucionales, para enriquecer el análisis del perfil profesional de los egresados y obtener una visión más completa de su trayectoria </w:t>
-      </w:r>
-      <w:proofErr w:type="spellStart"/>
-      <w:r>
-        <w:rPr>
-          <w:sz w:val="24"/>
-          <w:szCs w:val="24"/>
-        </w:rPr>
-        <w:t>postuniversitaria</w:t>
-      </w:r>
-      <w:proofErr w:type="spellEnd"/>
-      <w:r>
-        <w:rPr>
-          <w:sz w:val="24"/>
-          <w:szCs w:val="24"/>
-        </w:rPr>
-        <w:t>.</w:t>
+        <w:t>, como plataformas académicas o bases de datos institucionales, para enriquecer el análisis del perfil profesional de los egresados y obtener una visión más completa de su trayectoria postuniversitaria.</w:t>
       </w:r>
     </w:p>
     <w:p>
@@ -17307,55 +15767,7 @@
           <w:sz w:val="24"/>
           <w:szCs w:val="24"/>
         </w:rPr>
-        <w:t xml:space="preserve">, como bibliotecas de machine </w:t>
-      </w:r>
-      <w:proofErr w:type="spellStart"/>
-      <w:r>
-        <w:rPr>
-          <w:sz w:val="24"/>
-          <w:szCs w:val="24"/>
-        </w:rPr>
-        <w:t>learning</w:t>
-      </w:r>
-      <w:proofErr w:type="spellEnd"/>
-      <w:r>
-        <w:rPr>
-          <w:sz w:val="24"/>
-          <w:szCs w:val="24"/>
-        </w:rPr>
-        <w:t xml:space="preserve"> (por ejemplo, </w:t>
-      </w:r>
-      <w:proofErr w:type="spellStart"/>
-      <w:r>
-        <w:rPr>
-          <w:sz w:val="24"/>
-          <w:szCs w:val="24"/>
-        </w:rPr>
-        <w:t>Scikit-learn</w:t>
-      </w:r>
-      <w:proofErr w:type="spellEnd"/>
-      <w:r>
-        <w:rPr>
-          <w:sz w:val="24"/>
-          <w:szCs w:val="24"/>
-        </w:rPr>
-        <w:t xml:space="preserve"> o </w:t>
-      </w:r>
-      <w:proofErr w:type="spellStart"/>
-      <w:r>
-        <w:rPr>
-          <w:sz w:val="24"/>
-          <w:szCs w:val="24"/>
-        </w:rPr>
-        <w:t>TensorFlow</w:t>
-      </w:r>
-      <w:proofErr w:type="spellEnd"/>
-      <w:r>
-        <w:rPr>
-          <w:sz w:val="24"/>
-          <w:szCs w:val="24"/>
-        </w:rPr>
-        <w:t>) para predecir patrones de empleabilidad o segmentar perfiles por competencias clave.</w:t>
+        <w:t>, como bibliotecas de machine learning (por ejemplo, Scikit-learn o TensorFlow) para predecir patrones de empleabilidad o segmentar perfiles por competencias clave.</w:t>
       </w:r>
     </w:p>
     <w:p>
@@ -17387,23 +15799,7 @@
           <w:sz w:val="24"/>
           <w:szCs w:val="24"/>
         </w:rPr>
-        <w:t xml:space="preserve">, mediante librerías como D3.js o </w:t>
-      </w:r>
-      <w:proofErr w:type="spellStart"/>
-      <w:r>
-        <w:rPr>
-          <w:sz w:val="24"/>
-          <w:szCs w:val="24"/>
-        </w:rPr>
-        <w:t>Power</w:t>
-      </w:r>
-      <w:proofErr w:type="spellEnd"/>
-      <w:r>
-        <w:rPr>
-          <w:sz w:val="24"/>
-          <w:szCs w:val="24"/>
-        </w:rPr>
-        <w:t xml:space="preserve"> BI, que permitan una interpretación más intuitiva de los resultados por parte de los responsables académicos y administrativos.</w:t>
+        <w:t>, mediante librerías como D3.js o Power BI, que permitan una interpretación más intuitiva de los resultados por parte de los responsables académicos y administrativos.</w:t>
       </w:r>
     </w:p>
     <w:p>
@@ -17594,7 +15990,6 @@
           <w:szCs w:val="24"/>
         </w:rPr>
       </w:pPr>
-      <w:proofErr w:type="spellStart"/>
       <w:r>
         <w:rPr>
           <w:i/>
@@ -17602,17 +15997,17 @@
           <w:sz w:val="24"/>
           <w:szCs w:val="24"/>
         </w:rPr>
-        <w:t>Andrei</w:t>
-      </w:r>
-      <w:proofErr w:type="spellEnd"/>
+        <w:t xml:space="preserve">Andrei, D., &amp; Marinas, C. V. (2021). </w:t>
+      </w:r>
       <w:r>
         <w:rPr>
           <w:i/>
           <w:iCs/>
           <w:sz w:val="24"/>
           <w:szCs w:val="24"/>
-        </w:rPr>
-        <w:t xml:space="preserve">, D., &amp; Marinas, C. V. (2021). </w:t>
+          <w:lang w:val="en-US"/>
+        </w:rPr>
+        <w:t xml:space="preserve">Analyzing professional social networks to assess graduates’ employability and career paths. </w:t>
       </w:r>
       <w:r>
         <w:rPr>
@@ -17620,69 +16015,8 @@
           <w:iCs/>
           <w:sz w:val="24"/>
           <w:szCs w:val="24"/>
-          <w:lang w:val="en-US"/>
-        </w:rPr>
-        <w:t xml:space="preserve">Analyzing professional social networks to assess graduates’ employability and career paths. </w:t>
-      </w:r>
-      <w:proofErr w:type="spellStart"/>
-      <w:r>
-        <w:rPr>
-          <w:i/>
-          <w:iCs/>
-          <w:sz w:val="24"/>
-          <w:szCs w:val="24"/>
-        </w:rPr>
-        <w:t>Procedia</w:t>
-      </w:r>
-      <w:proofErr w:type="spellEnd"/>
-      <w:r>
-        <w:rPr>
-          <w:i/>
-          <w:iCs/>
-          <w:sz w:val="24"/>
-          <w:szCs w:val="24"/>
-        </w:rPr>
-        <w:t xml:space="preserve"> </w:t>
-      </w:r>
-      <w:proofErr w:type="spellStart"/>
-      <w:r>
-        <w:rPr>
-          <w:i/>
-          <w:iCs/>
-          <w:sz w:val="24"/>
-          <w:szCs w:val="24"/>
-        </w:rPr>
-        <w:t>Computer</w:t>
-      </w:r>
-      <w:proofErr w:type="spellEnd"/>
-      <w:r>
-        <w:rPr>
-          <w:i/>
-          <w:iCs/>
-          <w:sz w:val="24"/>
-          <w:szCs w:val="24"/>
-        </w:rPr>
-        <w:t xml:space="preserve"> </w:t>
-      </w:r>
-      <w:proofErr w:type="spellStart"/>
-      <w:r>
-        <w:rPr>
-          <w:i/>
-          <w:iCs/>
-          <w:sz w:val="24"/>
-          <w:szCs w:val="24"/>
-        </w:rPr>
-        <w:t>Science</w:t>
-      </w:r>
-      <w:proofErr w:type="spellEnd"/>
-      <w:r>
-        <w:rPr>
-          <w:i/>
-          <w:iCs/>
-          <w:sz w:val="24"/>
-          <w:szCs w:val="24"/>
-        </w:rPr>
-        <w:t xml:space="preserve">, 192, 1342–1350. </w:t>
+        </w:rPr>
+        <w:t xml:space="preserve">Procedia Computer Science, 192, 1342–1350. </w:t>
       </w:r>
     </w:p>
     <w:p>
@@ -17850,7 +16184,6 @@
         </w:rPr>
         <w:t xml:space="preserve">Shao, Z., Dai, D., Guo, D., Liu, B., Wang, Z., &amp; Xin, H. (2024). DeepSeek-V2: A Strong, Economical, and Efficient Mixture-of-Experts Language Model. </w:t>
       </w:r>
-      <w:proofErr w:type="spellStart"/>
       <w:r>
         <w:rPr>
           <w:i/>
@@ -17858,37 +16191,7 @@
           <w:sz w:val="24"/>
           <w:szCs w:val="24"/>
         </w:rPr>
-        <w:t>ArXiv</w:t>
-      </w:r>
-      <w:proofErr w:type="spellEnd"/>
-      <w:r>
-        <w:rPr>
-          <w:i/>
-          <w:iCs/>
-          <w:sz w:val="24"/>
-          <w:szCs w:val="24"/>
-        </w:rPr>
-        <w:t xml:space="preserve">, </w:t>
-      </w:r>
-      <w:proofErr w:type="spellStart"/>
-      <w:r>
-        <w:rPr>
-          <w:i/>
-          <w:iCs/>
-          <w:sz w:val="24"/>
-          <w:szCs w:val="24"/>
-        </w:rPr>
-        <w:t>abs</w:t>
-      </w:r>
-      <w:proofErr w:type="spellEnd"/>
-      <w:r>
-        <w:rPr>
-          <w:i/>
-          <w:iCs/>
-          <w:sz w:val="24"/>
-          <w:szCs w:val="24"/>
-        </w:rPr>
-        <w:t xml:space="preserve">/2405.04434. </w:t>
+        <w:t xml:space="preserve">ArXiv, abs/2405.04434. </w:t>
       </w:r>
       <w:hyperlink r:id="rId16" w:tgtFrame="_new" w:history="1">
         <w:r>
@@ -17988,13 +16291,8 @@
         </w:rPr>
         <w:t xml:space="preserve"> </w:t>
       </w:r>
-      <w:proofErr w:type="spellStart"/>
-      <w:r>
-        <w:t>Factiblidad</w:t>
-      </w:r>
-      <w:proofErr w:type="spellEnd"/>
-      <w:r>
-        <w:t xml:space="preserve"> Anex0</w:t>
+      <w:r>
+        <w:t>Factiblidad Anex0</w:t>
       </w:r>
       <w:r>
         <w:rPr>

</xml_diff>